<commit_message>
Added separate method to take user details.
</commit_message>
<xml_diff>
--- a/Project1FSD/FlowChart.docx
+++ b/Project1FSD/FlowChart.docx
@@ -3,6 +3,571 @@
 <w:document xmlns:wpc="http://schemas.microsoft.com/office/word/2010/wordprocessingCanvas" xmlns:cx="http://schemas.microsoft.com/office/drawing/2014/chartex" xmlns:cx1="http://schemas.microsoft.com/office/drawing/2015/9/8/chartex" xmlns:cx2="http://schemas.microsoft.com/office/drawing/2015/10/21/chartex" xmlns:cx3="http://schemas.microsoft.com/office/drawing/2016/5/9/chartex" xmlns:cx4="http://schemas.microsoft.com/office/drawing/2016/5/10/chartex" xmlns:cx5="http://schemas.microsoft.com/office/drawing/2016/5/11/chartex" xmlns:cx6="http://schemas.microsoft.com/office/drawing/2016/5/12/chartex" xmlns:cx7="http://schemas.microsoft.com/office/drawing/2016/5/13/chartex" xmlns:cx8="http://schemas.microsoft.com/office/drawing/2016/5/14/chartex" xmlns:mc="http://schemas.openxmlformats.org/markup-compatibility/2006" xmlns:aink="http://schemas.microsoft.com/office/drawing/2016/ink" xmlns:am3d="http://schemas.microsoft.com/office/drawing/2017/model3d" xmlns:o="urn:schemas-microsoft-com:office:office" xmlns:oel="http://schemas.microsoft.com/office/2019/extlst" xmlns:r="http://schemas.openxmlformats.org/officeDocument/2006/relationships" xmlns:m="http://schemas.openxmlformats.org/officeDocument/2006/math" xmlns:v="urn:schemas-microsoft-com:vml" xmlns:wp14="http://schemas.microsoft.com/office/word/2010/wordprocessingDrawing" xmlns:wp="http://schemas.openxmlformats.org/drawingml/2006/wordprocessingDrawing" xmlns:w10="urn:schemas-microsoft-com:office:word" xmlns:w="http://schemas.openxmlformats.org/wordprocessingml/2006/main" xmlns:w14="http://schemas.microsoft.com/office/word/2010/wordml" xmlns:w15="http://schemas.microsoft.com/office/word/2012/wordml" xmlns:w16cex="http://schemas.microsoft.com/office/word/2018/wordml/cex" xmlns:w16cid="http://schemas.microsoft.com/office/word/2016/wordml/cid" xmlns:w16="http://schemas.microsoft.com/office/word/2018/wordml" xmlns:w16sdtdh="http://schemas.microsoft.com/office/word/2020/wordml/sdtdatahash" xmlns:w16se="http://schemas.microsoft.com/office/word/2015/wordml/symex" xmlns:wpg="http://schemas.microsoft.com/office/word/2010/wordprocessingGroup" xmlns:wpi="http://schemas.microsoft.com/office/word/2010/wordprocessingInk" xmlns:wne="http://schemas.microsoft.com/office/word/2006/wordml" xmlns:wps="http://schemas.microsoft.com/office/word/2010/wordprocessingShape" mc:Ignorable="w14 w15 w16se w16cid w16 w16cex w16sdtdh wp14">
   <w:body>
     <w:p>
+      <w:r>
+        <w:rPr>
+          <w:noProof/>
+        </w:rPr>
+        <mc:AlternateContent>
+          <mc:Choice Requires="wps">
+            <w:drawing>
+              <wp:anchor distT="0" distB="0" distL="114300" distR="114300" simplePos="0" relativeHeight="251677696" behindDoc="0" locked="0" layoutInCell="1" allowOverlap="1" wp14:anchorId="19433D81" wp14:editId="1C5CAEE8">
+                <wp:simplePos x="0" y="0"/>
+                <wp:positionH relativeFrom="margin">
+                  <wp:posOffset>2838450</wp:posOffset>
+                </wp:positionH>
+                <wp:positionV relativeFrom="paragraph">
+                  <wp:posOffset>4051300</wp:posOffset>
+                </wp:positionV>
+                <wp:extent cx="57785" cy="2451100"/>
+                <wp:effectExtent l="19050" t="0" r="37465" b="44450"/>
+                <wp:wrapNone/>
+                <wp:docPr id="22" name="Arrow: Down 22"/>
+                <wp:cNvGraphicFramePr/>
+                <a:graphic xmlns:a="http://schemas.openxmlformats.org/drawingml/2006/main">
+                  <a:graphicData uri="http://schemas.microsoft.com/office/word/2010/wordprocessingShape">
+                    <wps:wsp>
+                      <wps:cNvSpPr/>
+                      <wps:spPr>
+                        <a:xfrm>
+                          <a:off x="0" y="0"/>
+                          <a:ext cx="57785" cy="2451100"/>
+                        </a:xfrm>
+                        <a:prstGeom prst="downArrow">
+                          <a:avLst/>
+                        </a:prstGeom>
+                        <a:solidFill>
+                          <a:schemeClr val="tx1"/>
+                        </a:solidFill>
+                        <a:ln>
+                          <a:solidFill>
+                            <a:schemeClr val="tx1"/>
+                          </a:solidFill>
+                        </a:ln>
+                      </wps:spPr>
+                      <wps:style>
+                        <a:lnRef idx="2">
+                          <a:schemeClr val="accent1">
+                            <a:shade val="50000"/>
+                          </a:schemeClr>
+                        </a:lnRef>
+                        <a:fillRef idx="1">
+                          <a:schemeClr val="accent1"/>
+                        </a:fillRef>
+                        <a:effectRef idx="0">
+                          <a:schemeClr val="accent1"/>
+                        </a:effectRef>
+                        <a:fontRef idx="minor">
+                          <a:schemeClr val="lt1"/>
+                        </a:fontRef>
+                      </wps:style>
+                      <wps:bodyPr rot="0" spcFirstLastPara="0" vertOverflow="overflow" horzOverflow="overflow" vert="horz" wrap="square" lIns="91440" tIns="45720" rIns="91440" bIns="45720" numCol="1" spcCol="0" rtlCol="0" fromWordArt="0" anchor="ctr" anchorCtr="0" forceAA="0" compatLnSpc="1">
+                        <a:prstTxWarp prst="textNoShape">
+                          <a:avLst/>
+                        </a:prstTxWarp>
+                        <a:noAutofit/>
+                      </wps:bodyPr>
+                    </wps:wsp>
+                  </a:graphicData>
+                </a:graphic>
+                <wp14:sizeRelH relativeFrom="margin">
+                  <wp14:pctWidth>0</wp14:pctWidth>
+                </wp14:sizeRelH>
+                <wp14:sizeRelV relativeFrom="margin">
+                  <wp14:pctHeight>0</wp14:pctHeight>
+                </wp14:sizeRelV>
+              </wp:anchor>
+            </w:drawing>
+          </mc:Choice>
+          <mc:Fallback>
+            <w:pict>
+              <v:shapetype w14:anchorId="284FD9A9" id="_x0000_t67" coordsize="21600,21600" o:spt="67" adj="16200,5400" path="m0@0l@1@0@1,0@2,0@2@0,21600@0,10800,21600xe">
+                <v:stroke joinstyle="miter"/>
+                <v:formulas>
+                  <v:f eqn="val #0"/>
+                  <v:f eqn="val #1"/>
+                  <v:f eqn="sum height 0 #1"/>
+                  <v:f eqn="sum 10800 0 #1"/>
+                  <v:f eqn="sum width 0 #0"/>
+                  <v:f eqn="prod @4 @3 10800"/>
+                  <v:f eqn="sum width 0 @5"/>
+                </v:formulas>
+                <v:path o:connecttype="custom" o:connectlocs="10800,0;0,@0;10800,21600;21600,@0" o:connectangles="270,180,90,0" textboxrect="@1,0,@2,@6"/>
+                <v:handles>
+                  <v:h position="#1,#0" xrange="0,10800" yrange="0,21600"/>
+                </v:handles>
+              </v:shapetype>
+              <v:shape id="Arrow: Down 22" o:spid="_x0000_s1026" type="#_x0000_t67" style="position:absolute;margin-left:223.5pt;margin-top:319pt;width:4.55pt;height:193pt;z-index:251677696;visibility:visible;mso-wrap-style:square;mso-width-percent:0;mso-height-percent:0;mso-wrap-distance-left:9pt;mso-wrap-distance-top:0;mso-wrap-distance-right:9pt;mso-wrap-distance-bottom:0;mso-position-horizontal:absolute;mso-position-horizontal-relative:margin;mso-position-vertical:absolute;mso-position-vertical-relative:text;mso-width-percent:0;mso-height-percent:0;mso-width-relative:margin;mso-height-relative:margin;v-text-anchor:middle" o:gfxdata="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" adj="21345" fillcolor="black [3213]" strokecolor="black [3213]" strokeweight="1pt">
+                <w10:wrap anchorx="margin"/>
+              </v:shape>
+            </w:pict>
+          </mc:Fallback>
+        </mc:AlternateContent>
+      </w:r>
+      <w:r>
+        <w:rPr>
+          <w:noProof/>
+        </w:rPr>
+        <mc:AlternateContent>
+          <mc:Choice Requires="wps">
+            <w:drawing>
+              <wp:anchor distT="0" distB="0" distL="114300" distR="114300" simplePos="0" relativeHeight="251679744" behindDoc="0" locked="0" layoutInCell="1" allowOverlap="1" wp14:anchorId="25856159" wp14:editId="74579C32">
+                <wp:simplePos x="0" y="0"/>
+                <wp:positionH relativeFrom="column">
+                  <wp:posOffset>2858770</wp:posOffset>
+                </wp:positionH>
+                <wp:positionV relativeFrom="paragraph">
+                  <wp:posOffset>5505450</wp:posOffset>
+                </wp:positionV>
+                <wp:extent cx="603250" cy="45719"/>
+                <wp:effectExtent l="0" t="19050" r="44450" b="31115"/>
+                <wp:wrapNone/>
+                <wp:docPr id="25" name="Arrow: Right 25"/>
+                <wp:cNvGraphicFramePr/>
+                <a:graphic xmlns:a="http://schemas.openxmlformats.org/drawingml/2006/main">
+                  <a:graphicData uri="http://schemas.microsoft.com/office/word/2010/wordprocessingShape">
+                    <wps:wsp>
+                      <wps:cNvSpPr/>
+                      <wps:spPr>
+                        <a:xfrm>
+                          <a:off x="0" y="0"/>
+                          <a:ext cx="603250" cy="45719"/>
+                        </a:xfrm>
+                        <a:prstGeom prst="rightArrow">
+                          <a:avLst/>
+                        </a:prstGeom>
+                        <a:solidFill>
+                          <a:schemeClr val="tx1"/>
+                        </a:solidFill>
+                        <a:ln>
+                          <a:solidFill>
+                            <a:schemeClr val="tx1"/>
+                          </a:solidFill>
+                        </a:ln>
+                      </wps:spPr>
+                      <wps:style>
+                        <a:lnRef idx="2">
+                          <a:schemeClr val="accent1">
+                            <a:shade val="50000"/>
+                          </a:schemeClr>
+                        </a:lnRef>
+                        <a:fillRef idx="1">
+                          <a:schemeClr val="accent1"/>
+                        </a:fillRef>
+                        <a:effectRef idx="0">
+                          <a:schemeClr val="accent1"/>
+                        </a:effectRef>
+                        <a:fontRef idx="minor">
+                          <a:schemeClr val="lt1"/>
+                        </a:fontRef>
+                      </wps:style>
+                      <wps:bodyPr rot="0" spcFirstLastPara="0" vertOverflow="overflow" horzOverflow="overflow" vert="horz" wrap="square" lIns="91440" tIns="45720" rIns="91440" bIns="45720" numCol="1" spcCol="0" rtlCol="0" fromWordArt="0" anchor="ctr" anchorCtr="0" forceAA="0" compatLnSpc="1">
+                        <a:prstTxWarp prst="textNoShape">
+                          <a:avLst/>
+                        </a:prstTxWarp>
+                        <a:noAutofit/>
+                      </wps:bodyPr>
+                    </wps:wsp>
+                  </a:graphicData>
+                </a:graphic>
+                <wp14:sizeRelH relativeFrom="margin">
+                  <wp14:pctWidth>0</wp14:pctWidth>
+                </wp14:sizeRelH>
+              </wp:anchor>
+            </w:drawing>
+          </mc:Choice>
+          <mc:Fallback>
+            <w:pict>
+              <v:shapetype w14:anchorId="569CF1B6" id="_x0000_t13" coordsize="21600,21600" o:spt="13" adj="16200,5400" path="m@0,l@0@1,0@1,0@2@0@2@0,21600,21600,10800xe">
+                <v:stroke joinstyle="miter"/>
+                <v:formulas>
+                  <v:f eqn="val #0"/>
+                  <v:f eqn="val #1"/>
+                  <v:f eqn="sum height 0 #1"/>
+                  <v:f eqn="sum 10800 0 #1"/>
+                  <v:f eqn="sum width 0 #0"/>
+                  <v:f eqn="prod @4 @3 10800"/>
+                  <v:f eqn="sum width 0 @5"/>
+                </v:formulas>
+                <v:path o:connecttype="custom" o:connectlocs="@0,0;0,10800;@0,21600;21600,10800" o:connectangles="270,180,90,0" textboxrect="0,@1,@6,@2"/>
+                <v:handles>
+                  <v:h position="#0,#1" xrange="0,21600" yrange="0,10800"/>
+                </v:handles>
+              </v:shapetype>
+              <v:shape id="Arrow: Right 25" o:spid="_x0000_s1026" type="#_x0000_t13" style="position:absolute;margin-left:225.1pt;margin-top:433.5pt;width:47.5pt;height:3.6pt;z-index:251679744;visibility:visible;mso-wrap-style:square;mso-width-percent:0;mso-wrap-distance-left:9pt;mso-wrap-distance-top:0;mso-wrap-distance-right:9pt;mso-wrap-distance-bottom:0;mso-position-horizontal:absolute;mso-position-horizontal-relative:text;mso-position-vertical:absolute;mso-position-vertical-relative:text;mso-width-percent:0;mso-width-relative:margin;v-text-anchor:middle" o:gfxdata="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" adj="20781" fillcolor="black [3213]" strokecolor="black [3213]" strokeweight="1pt"/>
+            </w:pict>
+          </mc:Fallback>
+        </mc:AlternateContent>
+      </w:r>
+      <w:r>
+        <w:rPr>
+          <w:noProof/>
+        </w:rPr>
+        <mc:AlternateContent>
+          <mc:Choice Requires="wps">
+            <w:drawing>
+              <wp:anchor distT="0" distB="0" distL="114300" distR="114300" simplePos="0" relativeHeight="251676672" behindDoc="0" locked="0" layoutInCell="1" allowOverlap="1" wp14:anchorId="664FB345" wp14:editId="39FAA122">
+                <wp:simplePos x="0" y="0"/>
+                <wp:positionH relativeFrom="margin">
+                  <wp:posOffset>1238250</wp:posOffset>
+                </wp:positionH>
+                <wp:positionV relativeFrom="paragraph">
+                  <wp:posOffset>3143250</wp:posOffset>
+                </wp:positionV>
+                <wp:extent cx="3206750" cy="914400"/>
+                <wp:effectExtent l="38100" t="19050" r="0" b="38100"/>
+                <wp:wrapNone/>
+                <wp:docPr id="21" name="Flowchart: Decision 21"/>
+                <wp:cNvGraphicFramePr/>
+                <a:graphic xmlns:a="http://schemas.openxmlformats.org/drawingml/2006/main">
+                  <a:graphicData uri="http://schemas.microsoft.com/office/word/2010/wordprocessingShape">
+                    <wps:wsp>
+                      <wps:cNvSpPr/>
+                      <wps:spPr>
+                        <a:xfrm>
+                          <a:off x="0" y="0"/>
+                          <a:ext cx="3206750" cy="914400"/>
+                        </a:xfrm>
+                        <a:prstGeom prst="flowChartDecision">
+                          <a:avLst/>
+                        </a:prstGeom>
+                      </wps:spPr>
+                      <wps:style>
+                        <a:lnRef idx="2">
+                          <a:schemeClr val="accent1">
+                            <a:shade val="50000"/>
+                          </a:schemeClr>
+                        </a:lnRef>
+                        <a:fillRef idx="1">
+                          <a:schemeClr val="accent1"/>
+                        </a:fillRef>
+                        <a:effectRef idx="0">
+                          <a:schemeClr val="accent1"/>
+                        </a:effectRef>
+                        <a:fontRef idx="minor">
+                          <a:schemeClr val="lt1"/>
+                        </a:fontRef>
+                      </wps:style>
+                      <wps:txbx>
+                        <w:txbxContent>
+                          <w:p>
+                            <w:pPr>
+                              <w:jc w:val="center"/>
+                            </w:pPr>
+                            <w:r>
+                              <w:t xml:space="preserve">User Input for selecting option 1,2,3 </w:t>
+                            </w:r>
+                          </w:p>
+                        </w:txbxContent>
+                      </wps:txbx>
+                      <wps:bodyPr rot="0" spcFirstLastPara="0" vertOverflow="overflow" horzOverflow="overflow" vert="horz" wrap="square" lIns="91440" tIns="45720" rIns="91440" bIns="45720" numCol="1" spcCol="0" rtlCol="0" fromWordArt="0" anchor="ctr" anchorCtr="0" forceAA="0" compatLnSpc="1">
+                        <a:prstTxWarp prst="textNoShape">
+                          <a:avLst/>
+                        </a:prstTxWarp>
+                        <a:noAutofit/>
+                      </wps:bodyPr>
+                    </wps:wsp>
+                  </a:graphicData>
+                </a:graphic>
+                <wp14:sizeRelH relativeFrom="margin">
+                  <wp14:pctWidth>0</wp14:pctWidth>
+                </wp14:sizeRelH>
+                <wp14:sizeRelV relativeFrom="margin">
+                  <wp14:pctHeight>0</wp14:pctHeight>
+                </wp14:sizeRelV>
+              </wp:anchor>
+            </w:drawing>
+          </mc:Choice>
+          <mc:Fallback>
+            <w:pict>
+              <v:shapetype w14:anchorId="664FB345" id="_x0000_t110" coordsize="21600,21600" o:spt="110" path="m10800,l,10800,10800,21600,21600,10800xe">
+                <v:stroke joinstyle="miter"/>
+                <v:path gradientshapeok="t" o:connecttype="rect" textboxrect="5400,5400,16200,16200"/>
+              </v:shapetype>
+              <v:shape id="Flowchart: Decision 21" o:spid="_x0000_s1026" type="#_x0000_t110" style="position:absolute;margin-left:97.5pt;margin-top:247.5pt;width:252.5pt;height:1in;z-index:251676672;visibility:visible;mso-wrap-style:square;mso-width-percent:0;mso-height-percent:0;mso-wrap-distance-left:9pt;mso-wrap-distance-top:0;mso-wrap-distance-right:9pt;mso-wrap-distance-bottom:0;mso-position-horizontal:absolute;mso-position-horizontal-relative:margin;mso-position-vertical:absolute;mso-position-vertical-relative:text;mso-width-percent:0;mso-height-percent:0;mso-width-relative:margin;mso-height-relative:margin;v-text-anchor:middle" o:gfxdata="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" fillcolor="#4472c4 [3204]" strokecolor="#1f3763 [1604]" strokeweight="1pt">
+                <v:textbox>
+                  <w:txbxContent>
+                    <w:p>
+                      <w:pPr>
+                        <w:jc w:val="center"/>
+                      </w:pPr>
+                      <w:r>
+                        <w:t xml:space="preserve">User Input for selecting option 1,2,3 </w:t>
+                      </w:r>
+                    </w:p>
+                  </w:txbxContent>
+                </v:textbox>
+                <w10:wrap anchorx="margin"/>
+              </v:shape>
+            </w:pict>
+          </mc:Fallback>
+        </mc:AlternateContent>
+      </w:r>
+      <w:r>
+        <w:rPr>
+          <w:noProof/>
+        </w:rPr>
+        <mc:AlternateContent>
+          <mc:Choice Requires="wps">
+            <w:drawing>
+              <wp:anchor distT="0" distB="0" distL="114300" distR="114300" simplePos="0" relativeHeight="251675648" behindDoc="0" locked="0" layoutInCell="1" allowOverlap="1" wp14:anchorId="5343ECC8" wp14:editId="27062AAD">
+                <wp:simplePos x="0" y="0"/>
+                <wp:positionH relativeFrom="margin">
+                  <wp:posOffset>2806700</wp:posOffset>
+                </wp:positionH>
+                <wp:positionV relativeFrom="paragraph">
+                  <wp:posOffset>2673350</wp:posOffset>
+                </wp:positionV>
+                <wp:extent cx="50800" cy="463550"/>
+                <wp:effectExtent l="19050" t="0" r="44450" b="31750"/>
+                <wp:wrapNone/>
+                <wp:docPr id="20" name="Arrow: Down 20"/>
+                <wp:cNvGraphicFramePr/>
+                <a:graphic xmlns:a="http://schemas.openxmlformats.org/drawingml/2006/main">
+                  <a:graphicData uri="http://schemas.microsoft.com/office/word/2010/wordprocessingShape">
+                    <wps:wsp>
+                      <wps:cNvSpPr/>
+                      <wps:spPr>
+                        <a:xfrm>
+                          <a:off x="0" y="0"/>
+                          <a:ext cx="50800" cy="463550"/>
+                        </a:xfrm>
+                        <a:prstGeom prst="downArrow">
+                          <a:avLst/>
+                        </a:prstGeom>
+                        <a:solidFill>
+                          <a:schemeClr val="tx1"/>
+                        </a:solidFill>
+                        <a:ln>
+                          <a:solidFill>
+                            <a:schemeClr val="tx1"/>
+                          </a:solidFill>
+                        </a:ln>
+                      </wps:spPr>
+                      <wps:style>
+                        <a:lnRef idx="2">
+                          <a:schemeClr val="accent1">
+                            <a:shade val="50000"/>
+                          </a:schemeClr>
+                        </a:lnRef>
+                        <a:fillRef idx="1">
+                          <a:schemeClr val="accent1"/>
+                        </a:fillRef>
+                        <a:effectRef idx="0">
+                          <a:schemeClr val="accent1"/>
+                        </a:effectRef>
+                        <a:fontRef idx="minor">
+                          <a:schemeClr val="lt1"/>
+                        </a:fontRef>
+                      </wps:style>
+                      <wps:bodyPr rot="0" spcFirstLastPara="0" vertOverflow="overflow" horzOverflow="overflow" vert="horz" wrap="square" lIns="91440" tIns="45720" rIns="91440" bIns="45720" numCol="1" spcCol="0" rtlCol="0" fromWordArt="0" anchor="ctr" anchorCtr="0" forceAA="0" compatLnSpc="1">
+                        <a:prstTxWarp prst="textNoShape">
+                          <a:avLst/>
+                        </a:prstTxWarp>
+                        <a:noAutofit/>
+                      </wps:bodyPr>
+                    </wps:wsp>
+                  </a:graphicData>
+                </a:graphic>
+                <wp14:sizeRelH relativeFrom="margin">
+                  <wp14:pctWidth>0</wp14:pctWidth>
+                </wp14:sizeRelH>
+                <wp14:sizeRelV relativeFrom="margin">
+                  <wp14:pctHeight>0</wp14:pctHeight>
+                </wp14:sizeRelV>
+              </wp:anchor>
+            </w:drawing>
+          </mc:Choice>
+          <mc:Fallback>
+            <w:pict>
+              <v:shape w14:anchorId="01FF3EC3" id="Arrow: Down 20" o:spid="_x0000_s1026" type="#_x0000_t67" style="position:absolute;margin-left:221pt;margin-top:210.5pt;width:4pt;height:36.5pt;z-index:251675648;visibility:visible;mso-wrap-style:square;mso-width-percent:0;mso-height-percent:0;mso-wrap-distance-left:9pt;mso-wrap-distance-top:0;mso-wrap-distance-right:9pt;mso-wrap-distance-bottom:0;mso-position-horizontal:absolute;mso-position-horizontal-relative:margin;mso-position-vertical:absolute;mso-position-vertical-relative:text;mso-width-percent:0;mso-height-percent:0;mso-width-relative:margin;mso-height-relative:margin;v-text-anchor:middle" o:gfxdata="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" adj="20416" fillcolor="black [3213]" strokecolor="black [3213]" strokeweight="1pt">
+                <w10:wrap anchorx="margin"/>
+              </v:shape>
+            </w:pict>
+          </mc:Fallback>
+        </mc:AlternateContent>
+      </w:r>
+      <w:r>
+        <w:rPr>
+          <w:noProof/>
+        </w:rPr>
+        <mc:AlternateContent>
+          <mc:Choice Requires="wps">
+            <w:drawing>
+              <wp:anchor distT="0" distB="0" distL="114300" distR="114300" simplePos="0" relativeHeight="251664384" behindDoc="0" locked="0" layoutInCell="1" allowOverlap="1" wp14:anchorId="6D31ACE1" wp14:editId="3D0E1465">
+                <wp:simplePos x="0" y="0"/>
+                <wp:positionH relativeFrom="column">
+                  <wp:posOffset>2794000</wp:posOffset>
+                </wp:positionH>
+                <wp:positionV relativeFrom="paragraph">
+                  <wp:posOffset>1682750</wp:posOffset>
+                </wp:positionV>
+                <wp:extent cx="45719" cy="533400"/>
+                <wp:effectExtent l="19050" t="0" r="31115" b="38100"/>
+                <wp:wrapNone/>
+                <wp:docPr id="8" name="Arrow: Down 8"/>
+                <wp:cNvGraphicFramePr/>
+                <a:graphic xmlns:a="http://schemas.openxmlformats.org/drawingml/2006/main">
+                  <a:graphicData uri="http://schemas.microsoft.com/office/word/2010/wordprocessingShape">
+                    <wps:wsp>
+                      <wps:cNvSpPr/>
+                      <wps:spPr>
+                        <a:xfrm>
+                          <a:off x="0" y="0"/>
+                          <a:ext cx="45719" cy="533400"/>
+                        </a:xfrm>
+                        <a:prstGeom prst="downArrow">
+                          <a:avLst/>
+                        </a:prstGeom>
+                        <a:solidFill>
+                          <a:schemeClr val="tx1"/>
+                        </a:solidFill>
+                        <a:ln>
+                          <a:solidFill>
+                            <a:schemeClr val="tx1"/>
+                          </a:solidFill>
+                        </a:ln>
+                      </wps:spPr>
+                      <wps:style>
+                        <a:lnRef idx="2">
+                          <a:schemeClr val="accent1">
+                            <a:shade val="50000"/>
+                          </a:schemeClr>
+                        </a:lnRef>
+                        <a:fillRef idx="1">
+                          <a:schemeClr val="accent1"/>
+                        </a:fillRef>
+                        <a:effectRef idx="0">
+                          <a:schemeClr val="accent1"/>
+                        </a:effectRef>
+                        <a:fontRef idx="minor">
+                          <a:schemeClr val="lt1"/>
+                        </a:fontRef>
+                      </wps:style>
+                      <wps:bodyPr rot="0" spcFirstLastPara="0" vertOverflow="overflow" horzOverflow="overflow" vert="horz" wrap="square" lIns="91440" tIns="45720" rIns="91440" bIns="45720" numCol="1" spcCol="0" rtlCol="0" fromWordArt="0" anchor="ctr" anchorCtr="0" forceAA="0" compatLnSpc="1">
+                        <a:prstTxWarp prst="textNoShape">
+                          <a:avLst/>
+                        </a:prstTxWarp>
+                        <a:noAutofit/>
+                      </wps:bodyPr>
+                    </wps:wsp>
+                  </a:graphicData>
+                </a:graphic>
+                <wp14:sizeRelV relativeFrom="margin">
+                  <wp14:pctHeight>0</wp14:pctHeight>
+                </wp14:sizeRelV>
+              </wp:anchor>
+            </w:drawing>
+          </mc:Choice>
+          <mc:Fallback>
+            <w:pict>
+              <v:shape w14:anchorId="39B8ACFB" id="Arrow: Down 8" o:spid="_x0000_s1026" type="#_x0000_t67" style="position:absolute;margin-left:220pt;margin-top:132.5pt;width:3.6pt;height:42pt;z-index:251664384;visibility:visible;mso-wrap-style:square;mso-height-percent:0;mso-wrap-distance-left:9pt;mso-wrap-distance-top:0;mso-wrap-distance-right:9pt;mso-wrap-distance-bottom:0;mso-position-horizontal:absolute;mso-position-horizontal-relative:text;mso-position-vertical:absolute;mso-position-vertical-relative:text;mso-height-percent:0;mso-height-relative:margin;v-text-anchor:middle" o:gfxdata="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" adj="20674" fillcolor="black [3213]" strokecolor="black [3213]" strokeweight="1pt"/>
+            </w:pict>
+          </mc:Fallback>
+        </mc:AlternateContent>
+      </w:r>
+      <w:r>
+        <w:rPr>
+          <w:noProof/>
+        </w:rPr>
+        <mc:AlternateContent>
+          <mc:Choice Requires="wps">
+            <w:drawing>
+              <wp:anchor distT="0" distB="0" distL="114300" distR="114300" simplePos="0" relativeHeight="251670528" behindDoc="0" locked="0" layoutInCell="1" allowOverlap="1" wp14:anchorId="5DD803F8" wp14:editId="6BA41DBB">
+                <wp:simplePos x="0" y="0"/>
+                <wp:positionH relativeFrom="column">
+                  <wp:posOffset>2235200</wp:posOffset>
+                </wp:positionH>
+                <wp:positionV relativeFrom="paragraph">
+                  <wp:posOffset>2216150</wp:posOffset>
+                </wp:positionV>
+                <wp:extent cx="1162050" cy="444500"/>
+                <wp:effectExtent l="0" t="0" r="19050" b="12700"/>
+                <wp:wrapNone/>
+                <wp:docPr id="13" name="Flowchart: Process 13"/>
+                <wp:cNvGraphicFramePr/>
+                <a:graphic xmlns:a="http://schemas.openxmlformats.org/drawingml/2006/main">
+                  <a:graphicData uri="http://schemas.microsoft.com/office/word/2010/wordprocessingShape">
+                    <wps:wsp>
+                      <wps:cNvSpPr/>
+                      <wps:spPr>
+                        <a:xfrm>
+                          <a:off x="0" y="0"/>
+                          <a:ext cx="1162050" cy="444500"/>
+                        </a:xfrm>
+                        <a:prstGeom prst="flowChartProcess">
+                          <a:avLst/>
+                        </a:prstGeom>
+                      </wps:spPr>
+                      <wps:style>
+                        <a:lnRef idx="2">
+                          <a:schemeClr val="accent1">
+                            <a:shade val="50000"/>
+                          </a:schemeClr>
+                        </a:lnRef>
+                        <a:fillRef idx="1">
+                          <a:schemeClr val="accent1"/>
+                        </a:fillRef>
+                        <a:effectRef idx="0">
+                          <a:schemeClr val="accent1"/>
+                        </a:effectRef>
+                        <a:fontRef idx="minor">
+                          <a:schemeClr val="lt1"/>
+                        </a:fontRef>
+                      </wps:style>
+                      <wps:txbx>
+                        <w:txbxContent>
+                          <w:p>
+                            <w:pPr>
+                              <w:jc w:val="center"/>
+                            </w:pPr>
+                            <w:r>
+                              <w:t>Display user details</w:t>
+                            </w:r>
+                          </w:p>
+                        </w:txbxContent>
+                      </wps:txbx>
+                      <wps:bodyPr rot="0" spcFirstLastPara="0" vertOverflow="overflow" horzOverflow="overflow" vert="horz" wrap="square" lIns="91440" tIns="45720" rIns="91440" bIns="45720" numCol="1" spcCol="0" rtlCol="0" fromWordArt="0" anchor="ctr" anchorCtr="0" forceAA="0" compatLnSpc="1">
+                        <a:prstTxWarp prst="textNoShape">
+                          <a:avLst/>
+                        </a:prstTxWarp>
+                        <a:noAutofit/>
+                      </wps:bodyPr>
+                    </wps:wsp>
+                  </a:graphicData>
+                </a:graphic>
+                <wp14:sizeRelH relativeFrom="margin">
+                  <wp14:pctWidth>0</wp14:pctWidth>
+                </wp14:sizeRelH>
+                <wp14:sizeRelV relativeFrom="margin">
+                  <wp14:pctHeight>0</wp14:pctHeight>
+                </wp14:sizeRelV>
+              </wp:anchor>
+            </w:drawing>
+          </mc:Choice>
+          <mc:Fallback>
+            <w:pict>
+              <v:shapetype w14:anchorId="5DD803F8" id="_x0000_t109" coordsize="21600,21600" o:spt="109" path="m,l,21600r21600,l21600,xe">
+                <v:stroke joinstyle="miter"/>
+                <v:path gradientshapeok="t" o:connecttype="rect"/>
+              </v:shapetype>
+              <v:shape id="Flowchart: Process 13" o:spid="_x0000_s1027" type="#_x0000_t109" style="position:absolute;margin-left:176pt;margin-top:174.5pt;width:91.5pt;height:35pt;z-index:251670528;visibility:visible;mso-wrap-style:square;mso-width-percent:0;mso-height-percent:0;mso-wrap-distance-left:9pt;mso-wrap-distance-top:0;mso-wrap-distance-right:9pt;mso-wrap-distance-bottom:0;mso-position-horizontal:absolute;mso-position-horizontal-relative:text;mso-position-vertical:absolute;mso-position-vertical-relative:text;mso-width-percent:0;mso-height-percent:0;mso-width-relative:margin;mso-height-relative:margin;v-text-anchor:middle" o:gfxdata="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" fillcolor="#4472c4 [3204]" strokecolor="#1f3763 [1604]" strokeweight="1pt">
+                <v:textbox>
+                  <w:txbxContent>
+                    <w:p>
+                      <w:pPr>
+                        <w:jc w:val="center"/>
+                      </w:pPr>
+                      <w:r>
+                        <w:t>Display user details</w:t>
+                      </w:r>
+                    </w:p>
+                  </w:txbxContent>
+                </v:textbox>
+              </v:shape>
+            </w:pict>
+          </mc:Fallback>
+        </mc:AlternateContent>
+      </w:r>
       <w:r>
         <w:rPr>
           <w:noProof/>
@@ -80,23 +645,7 @@
           </mc:Choice>
           <mc:Fallback>
             <w:pict>
-              <v:shapetype w14:anchorId="59FE726B" id="_x0000_t67" coordsize="21600,21600" o:spt="67" adj="16200,5400" path="m0@0l@1@0@1,0@2,0@2@0,21600@0,10800,21600xe">
-                <v:stroke joinstyle="miter"/>
-                <v:formulas>
-                  <v:f eqn="val #0"/>
-                  <v:f eqn="val #1"/>
-                  <v:f eqn="sum height 0 #1"/>
-                  <v:f eqn="sum 10800 0 #1"/>
-                  <v:f eqn="sum width 0 #0"/>
-                  <v:f eqn="prod @4 @3 10800"/>
-                  <v:f eqn="sum width 0 @5"/>
-                </v:formulas>
-                <v:path o:connecttype="custom" o:connectlocs="10800,0;0,@0;10800,21600;21600,@0" o:connectangles="270,180,90,0" textboxrect="@1,0,@2,@6"/>
-                <v:handles>
-                  <v:h position="#1,#0" xrange="0,10800" yrange="0,21600"/>
-                </v:handles>
-              </v:shapetype>
-              <v:shape id="Arrow: Down 63" o:spid="_x0000_s1026" type="#_x0000_t67" style="position:absolute;margin-left:343.95pt;margin-top:595.95pt;width:3.6pt;height:244.45pt;rotation:90;z-index:251730944;visibility:visible;mso-wrap-style:square;mso-width-percent:0;mso-height-percent:0;mso-wrap-distance-left:9pt;mso-wrap-distance-top:0;mso-wrap-distance-right:9pt;mso-wrap-distance-bottom:0;mso-position-horizontal:absolute;mso-position-horizontal-relative:text;mso-position-vertical:absolute;mso-position-vertical-relative:text;mso-width-percent:0;mso-height-percent:0;mso-width-relative:margin;mso-height-relative:margin;v-text-anchor:middle" o:gfxdata="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" adj="21441" fillcolor="black [3213]" strokecolor="black [3213]" strokeweight="1pt"/>
+              <v:shape w14:anchorId="3F7FB0BC" id="Arrow: Down 63" o:spid="_x0000_s1026" type="#_x0000_t67" style="position:absolute;margin-left:343.95pt;margin-top:595.95pt;width:3.6pt;height:244.45pt;rotation:90;z-index:251730944;visibility:visible;mso-wrap-style:square;mso-width-percent:0;mso-height-percent:0;mso-wrap-distance-left:9pt;mso-wrap-distance-top:0;mso-wrap-distance-right:9pt;mso-wrap-distance-bottom:0;mso-position-horizontal:absolute;mso-position-horizontal-relative:text;mso-position-vertical:absolute;mso-position-vertical-relative:text;mso-width-percent:0;mso-height-percent:0;mso-width-relative:margin;mso-height-relative:margin;v-text-anchor:middle" o:gfxdata="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" adj="21441" fillcolor="black [3213]" strokecolor="black [3213]" strokeweight="1pt"/>
             </w:pict>
           </mc:Fallback>
         </mc:AlternateContent>
@@ -178,7 +727,7 @@
           </mc:Choice>
           <mc:Fallback>
             <w:pict>
-              <v:shape w14:anchorId="7BF24A2C" id="Arrow: Down 60" o:spid="_x0000_s1026" type="#_x0000_t67" style="position:absolute;margin-left:227.15pt;margin-top:641.6pt;width:4.75pt;height:12.1pt;rotation:90;z-index:251724800;visibility:visible;mso-wrap-style:square;mso-width-percent:0;mso-height-percent:0;mso-wrap-distance-left:9pt;mso-wrap-distance-top:0;mso-wrap-distance-right:9pt;mso-wrap-distance-bottom:0;mso-position-horizontal:absolute;mso-position-horizontal-relative:text;mso-position-vertical:absolute;mso-position-vertical-relative:text;mso-width-percent:0;mso-height-percent:0;mso-width-relative:margin;mso-height-relative:margin;v-text-anchor:middle" o:gfxdata="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" adj="17360" fillcolor="black [3213]" strokecolor="black [3213]" strokeweight="1pt"/>
+              <v:shape w14:anchorId="249B3A9C" id="Arrow: Down 60" o:spid="_x0000_s1026" type="#_x0000_t67" style="position:absolute;margin-left:227.15pt;margin-top:641.6pt;width:4.75pt;height:12.1pt;rotation:90;z-index:251724800;visibility:visible;mso-wrap-style:square;mso-width-percent:0;mso-height-percent:0;mso-wrap-distance-left:9pt;mso-wrap-distance-top:0;mso-wrap-distance-right:9pt;mso-wrap-distance-bottom:0;mso-position-horizontal:absolute;mso-position-horizontal-relative:text;mso-position-vertical:absolute;mso-position-vertical-relative:text;mso-width-percent:0;mso-height-percent:0;mso-width-relative:margin;mso-height-relative:margin;v-text-anchor:middle" o:gfxdata="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" adj="17360" fillcolor="black [3213]" strokecolor="black [3213]" strokeweight="1pt"/>
             </w:pict>
           </mc:Fallback>
         </mc:AlternateContent>
@@ -260,7 +809,7 @@
           </mc:Choice>
           <mc:Fallback>
             <w:pict>
-              <v:shapetype w14:anchorId="5CF89770" id="_x0000_t68" coordsize="21600,21600" o:spt="68" adj="5400,5400" path="m0@0l@1@0@1,21600@2,21600@2@0,21600@0,10800,xe">
+              <v:shapetype w14:anchorId="4F57D6A1" id="_x0000_t68" coordsize="21600,21600" o:spt="68" adj="5400,5400" path="m0@0l@1@0@1,21600@2,21600@2@0,21600@0,10800,xe">
                 <v:stroke joinstyle="miter"/>
                 <v:formulas>
                   <v:f eqn="val #0"/>
@@ -356,7 +905,7 @@
           </mc:Choice>
           <mc:Fallback>
             <w:pict>
-              <v:shape w14:anchorId="0BA696FB" id="Arrow: Down 62" o:spid="_x0000_s1026" type="#_x0000_t67" style="position:absolute;margin-left:465.4pt;margin-top:689.5pt;width:3.6pt;height:26.5pt;z-index:251728896;visibility:visible;mso-wrap-style:square;mso-width-percent:0;mso-height-percent:0;mso-wrap-distance-left:9pt;mso-wrap-distance-top:0;mso-wrap-distance-right:9pt;mso-wrap-distance-bottom:0;mso-position-horizontal:absolute;mso-position-horizontal-relative:text;mso-position-vertical:absolute;mso-position-vertical-relative:text;mso-width-percent:0;mso-height-percent:0;mso-width-relative:margin;mso-height-relative:margin;v-text-anchor:middle" o:gfxdata="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" adj="20133" fillcolor="black [3213]" strokecolor="black [3213]" strokeweight="1pt"/>
+              <v:shape w14:anchorId="7820AD79" id="Arrow: Down 62" o:spid="_x0000_s1026" type="#_x0000_t67" style="position:absolute;margin-left:465.4pt;margin-top:689.5pt;width:3.6pt;height:26.5pt;z-index:251728896;visibility:visible;mso-wrap-style:square;mso-width-percent:0;mso-height-percent:0;mso-wrap-distance-left:9pt;mso-wrap-distance-top:0;mso-wrap-distance-right:9pt;mso-wrap-distance-bottom:0;mso-position-horizontal:absolute;mso-position-horizontal-relative:text;mso-position-vertical:absolute;mso-position-vertical-relative:text;mso-width-percent:0;mso-height-percent:0;mso-width-relative:margin;mso-height-relative:margin;v-text-anchor:middle" o:gfxdata="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" adj="20133" fillcolor="black [3213]" strokecolor="black [3213]" strokeweight="1pt"/>
             </w:pict>
           </mc:Fallback>
         </mc:AlternateContent>
@@ -438,7 +987,7 @@
           </mc:Choice>
           <mc:Fallback>
             <w:pict>
-              <v:shape w14:anchorId="19402D7D" id="Arrow: Down 61" o:spid="_x0000_s1026" type="#_x0000_t67" style="position:absolute;margin-left:373pt;margin-top:691.5pt;width:3.6pt;height:26.5pt;z-index:251726848;visibility:visible;mso-wrap-style:square;mso-width-percent:0;mso-height-percent:0;mso-wrap-distance-left:9pt;mso-wrap-distance-top:0;mso-wrap-distance-right:9pt;mso-wrap-distance-bottom:0;mso-position-horizontal:absolute;mso-position-horizontal-relative:text;mso-position-vertical:absolute;mso-position-vertical-relative:text;mso-width-percent:0;mso-height-percent:0;mso-width-relative:margin;mso-height-relative:margin;v-text-anchor:middle" o:gfxdata="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" adj="20133" fillcolor="black [3213]" strokecolor="black [3213]" strokeweight="1pt"/>
+              <v:shape w14:anchorId="08BD517B" id="Arrow: Down 61" o:spid="_x0000_s1026" type="#_x0000_t67" style="position:absolute;margin-left:373pt;margin-top:691.5pt;width:3.6pt;height:26.5pt;z-index:251726848;visibility:visible;mso-wrap-style:square;mso-width-percent:0;mso-height-percent:0;mso-wrap-distance-left:9pt;mso-wrap-distance-top:0;mso-wrap-distance-right:9pt;mso-wrap-distance-bottom:0;mso-position-horizontal:absolute;mso-position-horizontal-relative:text;mso-position-vertical:absolute;mso-position-vertical-relative:text;mso-width-percent:0;mso-height-percent:0;mso-width-relative:margin;mso-height-relative:margin;v-text-anchor:middle" o:gfxdata="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" adj="20133" fillcolor="black [3213]" strokecolor="black [3213]" strokeweight="1pt"/>
             </w:pict>
           </mc:Fallback>
         </mc:AlternateContent>
@@ -450,182 +999,7 @@
         <mc:AlternateContent>
           <mc:Choice Requires="wps">
             <w:drawing>
-              <wp:anchor distT="0" distB="0" distL="114300" distR="114300" simplePos="0" relativeHeight="251674624" behindDoc="0" locked="0" layoutInCell="1" allowOverlap="1" wp14:anchorId="40D280B1" wp14:editId="68AD285B">
-                <wp:simplePos x="0" y="0"/>
-                <wp:positionH relativeFrom="column">
-                  <wp:posOffset>4603750</wp:posOffset>
-                </wp:positionH>
-                <wp:positionV relativeFrom="paragraph">
-                  <wp:posOffset>1714500</wp:posOffset>
-                </wp:positionV>
-                <wp:extent cx="361950" cy="254000"/>
-                <wp:effectExtent l="0" t="0" r="19050" b="12700"/>
-                <wp:wrapNone/>
-                <wp:docPr id="19" name="Text Box 19"/>
-                <wp:cNvGraphicFramePr/>
-                <a:graphic xmlns:a="http://schemas.openxmlformats.org/drawingml/2006/main">
-                  <a:graphicData uri="http://schemas.microsoft.com/office/word/2010/wordprocessingShape">
-                    <wps:wsp>
-                      <wps:cNvSpPr txBox="1"/>
-                      <wps:spPr>
-                        <a:xfrm>
-                          <a:off x="0" y="0"/>
-                          <a:ext cx="361950" cy="254000"/>
-                        </a:xfrm>
-                        <a:prstGeom prst="rect">
-                          <a:avLst/>
-                        </a:prstGeom>
-                        <a:solidFill>
-                          <a:schemeClr val="lt1"/>
-                        </a:solidFill>
-                        <a:ln w="6350">
-                          <a:solidFill>
-                            <a:prstClr val="black"/>
-                          </a:solidFill>
-                        </a:ln>
-                      </wps:spPr>
-                      <wps:txbx>
-                        <w:txbxContent>
-                          <w:p>
-                            <w:r>
-                              <w:t>No</w:t>
-                            </w:r>
-                          </w:p>
-                        </w:txbxContent>
-                      </wps:txbx>
-                      <wps:bodyPr rot="0" spcFirstLastPara="0" vertOverflow="overflow" horzOverflow="overflow" vert="horz" wrap="square" lIns="91440" tIns="45720" rIns="91440" bIns="45720" numCol="1" spcCol="0" rtlCol="0" fromWordArt="0" anchor="t" anchorCtr="0" forceAA="0" compatLnSpc="1">
-                        <a:prstTxWarp prst="textNoShape">
-                          <a:avLst/>
-                        </a:prstTxWarp>
-                        <a:noAutofit/>
-                      </wps:bodyPr>
-                    </wps:wsp>
-                  </a:graphicData>
-                </a:graphic>
-                <wp14:sizeRelH relativeFrom="margin">
-                  <wp14:pctWidth>0</wp14:pctWidth>
-                </wp14:sizeRelH>
-                <wp14:sizeRelV relativeFrom="margin">
-                  <wp14:pctHeight>0</wp14:pctHeight>
-                </wp14:sizeRelV>
-              </wp:anchor>
-            </w:drawing>
-          </mc:Choice>
-          <mc:Fallback>
-            <w:pict>
-              <v:shapetype w14:anchorId="40D280B1" id="_x0000_t202" coordsize="21600,21600" o:spt="202" path="m,l,21600r21600,l21600,xe">
-                <v:stroke joinstyle="miter"/>
-                <v:path gradientshapeok="t" o:connecttype="rect"/>
-              </v:shapetype>
-              <v:shape id="Text Box 19" o:spid="_x0000_s1026" type="#_x0000_t202" style="position:absolute;margin-left:362.5pt;margin-top:135pt;width:28.5pt;height:20pt;z-index:251674624;visibility:visible;mso-wrap-style:square;mso-width-percent:0;mso-height-percent:0;mso-wrap-distance-left:9pt;mso-wrap-distance-top:0;mso-wrap-distance-right:9pt;mso-wrap-distance-bottom:0;mso-position-horizontal:absolute;mso-position-horizontal-relative:text;mso-position-vertical:absolute;mso-position-vertical-relative:text;mso-width-percent:0;mso-height-percent:0;mso-width-relative:margin;mso-height-relative:margin;v-text-anchor:top" o:gfxdata="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" fillcolor="white [3201]" strokeweight=".5pt">
-                <v:textbox>
-                  <w:txbxContent>
-                    <w:p>
-                      <w:r>
-                        <w:t>No</w:t>
-                      </w:r>
-                    </w:p>
-                  </w:txbxContent>
-                </v:textbox>
-              </v:shape>
-            </w:pict>
-          </mc:Fallback>
-        </mc:AlternateContent>
-      </w:r>
-      <w:r>
-        <w:rPr>
-          <w:noProof/>
-        </w:rPr>
-        <mc:AlternateContent>
-          <mc:Choice Requires="wps">
-            <w:drawing>
-              <wp:anchor distT="0" distB="0" distL="114300" distR="114300" simplePos="0" relativeHeight="251669504" behindDoc="0" locked="0" layoutInCell="1" allowOverlap="1" wp14:anchorId="1D9FFAEC" wp14:editId="665D2D84">
-                <wp:simplePos x="0" y="0"/>
-                <wp:positionH relativeFrom="margin">
-                  <wp:posOffset>2628900</wp:posOffset>
-                </wp:positionH>
-                <wp:positionV relativeFrom="paragraph">
-                  <wp:posOffset>2978150</wp:posOffset>
-                </wp:positionV>
-                <wp:extent cx="406400" cy="266700"/>
-                <wp:effectExtent l="0" t="0" r="12700" b="19050"/>
-                <wp:wrapNone/>
-                <wp:docPr id="12" name="Text Box 12"/>
-                <wp:cNvGraphicFramePr/>
-                <a:graphic xmlns:a="http://schemas.openxmlformats.org/drawingml/2006/main">
-                  <a:graphicData uri="http://schemas.microsoft.com/office/word/2010/wordprocessingShape">
-                    <wps:wsp>
-                      <wps:cNvSpPr txBox="1"/>
-                      <wps:spPr>
-                        <a:xfrm>
-                          <a:off x="0" y="0"/>
-                          <a:ext cx="406400" cy="266700"/>
-                        </a:xfrm>
-                        <a:prstGeom prst="rect">
-                          <a:avLst/>
-                        </a:prstGeom>
-                        <a:solidFill>
-                          <a:schemeClr val="lt1"/>
-                        </a:solidFill>
-                        <a:ln w="6350">
-                          <a:solidFill>
-                            <a:prstClr val="black"/>
-                          </a:solidFill>
-                        </a:ln>
-                      </wps:spPr>
-                      <wps:txbx>
-                        <w:txbxContent>
-                          <w:p>
-                            <w:r>
-                              <w:t>Yes</w:t>
-                            </w:r>
-                          </w:p>
-                        </w:txbxContent>
-                      </wps:txbx>
-                      <wps:bodyPr rot="0" spcFirstLastPara="0" vertOverflow="overflow" horzOverflow="overflow" vert="horz" wrap="square" lIns="91440" tIns="45720" rIns="91440" bIns="45720" numCol="1" spcCol="0" rtlCol="0" fromWordArt="0" anchor="t" anchorCtr="0" forceAA="0" compatLnSpc="1">
-                        <a:prstTxWarp prst="textNoShape">
-                          <a:avLst/>
-                        </a:prstTxWarp>
-                        <a:noAutofit/>
-                      </wps:bodyPr>
-                    </wps:wsp>
-                  </a:graphicData>
-                </a:graphic>
-                <wp14:sizeRelH relativeFrom="margin">
-                  <wp14:pctWidth>0</wp14:pctWidth>
-                </wp14:sizeRelH>
-                <wp14:sizeRelV relativeFrom="margin">
-                  <wp14:pctHeight>0</wp14:pctHeight>
-                </wp14:sizeRelV>
-              </wp:anchor>
-            </w:drawing>
-          </mc:Choice>
-          <mc:Fallback>
-            <w:pict>
-              <v:shape w14:anchorId="1D9FFAEC" id="Text Box 12" o:spid="_x0000_s1027" type="#_x0000_t202" style="position:absolute;margin-left:207pt;margin-top:234.5pt;width:32pt;height:21pt;z-index:251669504;visibility:visible;mso-wrap-style:square;mso-width-percent:0;mso-height-percent:0;mso-wrap-distance-left:9pt;mso-wrap-distance-top:0;mso-wrap-distance-right:9pt;mso-wrap-distance-bottom:0;mso-position-horizontal:absolute;mso-position-horizontal-relative:margin;mso-position-vertical:absolute;mso-position-vertical-relative:text;mso-width-percent:0;mso-height-percent:0;mso-width-relative:margin;mso-height-relative:margin;v-text-anchor:top" o:gfxdata="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" fillcolor="white [3201]" strokeweight=".5pt">
-                <v:textbox>
-                  <w:txbxContent>
-                    <w:p>
-                      <w:r>
-                        <w:t>Yes</w:t>
-                      </w:r>
-                    </w:p>
-                  </w:txbxContent>
-                </v:textbox>
-                <w10:wrap anchorx="margin"/>
-              </v:shape>
-            </w:pict>
-          </mc:Fallback>
-        </mc:AlternateContent>
-      </w:r>
-      <w:r>
-        <w:rPr>
-          <w:noProof/>
-        </w:rPr>
-        <mc:AlternateContent>
-          <mc:Choice Requires="wps">
-            <w:drawing>
-              <wp:anchor distT="0" distB="0" distL="114300" distR="114300" simplePos="0" relativeHeight="251687936" behindDoc="0" locked="0" layoutInCell="1" allowOverlap="1" wp14:anchorId="38DFFE8B" wp14:editId="51126805">
+              <wp:anchor distT="0" distB="0" distL="114300" distR="114300" simplePos="0" relativeHeight="251687936" behindDoc="0" locked="0" layoutInCell="1" allowOverlap="1" wp14:anchorId="38DFFE8B" wp14:editId="6196F725">
                 <wp:simplePos x="0" y="0"/>
                 <wp:positionH relativeFrom="column">
                   <wp:posOffset>3016250</wp:posOffset>
@@ -688,7 +1062,11 @@
           </mc:Choice>
           <mc:Fallback>
             <w:pict>
-              <v:shape w14:anchorId="38DFFE8B" id="Text Box 35" o:spid="_x0000_s1028" type="#_x0000_t202" style="position:absolute;margin-left:237.5pt;margin-top:411pt;width:17.5pt;height:18.5pt;z-index:251687936;visibility:visible;mso-wrap-style:square;mso-width-percent:0;mso-height-percent:0;mso-wrap-distance-left:9pt;mso-wrap-distance-top:0;mso-wrap-distance-right:9pt;mso-wrap-distance-bottom:0;mso-position-horizontal:absolute;mso-position-horizontal-relative:text;mso-position-vertical:absolute;mso-position-vertical-relative:text;mso-width-percent:0;mso-height-percent:0;mso-width-relative:margin;mso-height-relative:margin;v-text-anchor:top" o:gfxdata="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" fillcolor="window" strokeweight=".5pt">
+              <v:shapetype w14:anchorId="38DFFE8B" id="_x0000_t202" coordsize="21600,21600" o:spt="202" path="m,l,21600r21600,l21600,xe">
+                <v:stroke joinstyle="miter"/>
+                <v:path gradientshapeok="t" o:connecttype="rect"/>
+              </v:shapetype>
+              <v:shape id="Text Box 35" o:spid="_x0000_s1028" type="#_x0000_t202" style="position:absolute;margin-left:237.5pt;margin-top:411pt;width:17.5pt;height:18.5pt;z-index:251687936;visibility:visible;mso-wrap-style:square;mso-width-percent:0;mso-height-percent:0;mso-wrap-distance-left:9pt;mso-wrap-distance-top:0;mso-wrap-distance-right:9pt;mso-wrap-distance-bottom:0;mso-position-horizontal:absolute;mso-position-horizontal-relative:text;mso-position-vertical:absolute;mso-position-vertical-relative:text;mso-width-percent:0;mso-height-percent:0;mso-width-relative:margin;mso-height-relative:margin;v-text-anchor:top" o:gfxdata="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" fillcolor="window" strokeweight=".5pt">
                 <v:textbox>
                   <w:txbxContent>
                     <w:p>
@@ -865,7 +1243,7 @@
           </mc:Choice>
           <mc:Fallback>
             <w:pict>
-              <v:shape w14:anchorId="07B3D8FE" id="Arrow: Down 32" o:spid="_x0000_s1026" type="#_x0000_t67" style="position:absolute;margin-left:54.5pt;margin-top:459.5pt;width:4pt;height:71pt;z-index:251683840;visibility:visible;mso-wrap-style:square;mso-width-percent:0;mso-height-percent:0;mso-wrap-distance-left:9pt;mso-wrap-distance-top:0;mso-wrap-distance-right:9pt;mso-wrap-distance-bottom:0;mso-position-horizontal:absolute;mso-position-horizontal-relative:text;mso-position-vertical:absolute;mso-position-vertical-relative:text;mso-width-percent:0;mso-height-percent:0;mso-width-relative:margin;mso-height-relative:margin;v-text-anchor:middle" o:gfxdata="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" adj="20992" fillcolor="black [3213]" strokecolor="black [3213]" strokeweight="1pt"/>
+              <v:shape w14:anchorId="5BCBED7B" id="Arrow: Down 32" o:spid="_x0000_s1026" type="#_x0000_t67" style="position:absolute;margin-left:54.5pt;margin-top:459.5pt;width:4pt;height:71pt;z-index:251683840;visibility:visible;mso-wrap-style:square;mso-width-percent:0;mso-height-percent:0;mso-wrap-distance-left:9pt;mso-wrap-distance-top:0;mso-wrap-distance-right:9pt;mso-wrap-distance-bottom:0;mso-position-horizontal:absolute;mso-position-horizontal-relative:text;mso-position-vertical:absolute;mso-position-vertical-relative:text;mso-width-percent:0;mso-height-percent:0;mso-width-relative:margin;mso-height-relative:margin;v-text-anchor:middle" o:gfxdata="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" adj="20992" fillcolor="black [3213]" strokecolor="black [3213]" strokeweight="1pt"/>
             </w:pict>
           </mc:Fallback>
         </mc:AlternateContent>
@@ -945,11 +1323,7 @@
           </mc:Choice>
           <mc:Fallback>
             <w:pict>
-              <v:shapetype w14:anchorId="2067447A" id="_x0000_t109" coordsize="21600,21600" o:spt="109" path="m,l,21600r21600,l21600,xe">
-                <v:stroke joinstyle="miter"/>
-                <v:path gradientshapeok="t" o:connecttype="rect"/>
-              </v:shapetype>
-              <v:shape id="Flowchart: Process 26" o:spid="_x0000_s1030" type="#_x0000_t109" style="position:absolute;margin-left:5.5pt;margin-top:413pt;width:100pt;height:46pt;z-index:251680768;visibility:visible;mso-wrap-style:square;mso-wrap-distance-left:9pt;mso-wrap-distance-top:0;mso-wrap-distance-right:9pt;mso-wrap-distance-bottom:0;mso-position-horizontal:absolute;mso-position-horizontal-relative:text;mso-position-vertical:absolute;mso-position-vertical-relative:text;v-text-anchor:middle" o:gfxdata="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" fillcolor="#4472c4 [3204]" strokecolor="#1f3763 [1604]" strokeweight="1pt">
+              <v:shape w14:anchorId="2067447A" id="Flowchart: Process 26" o:spid="_x0000_s1030" type="#_x0000_t109" style="position:absolute;margin-left:5.5pt;margin-top:413pt;width:100pt;height:46pt;z-index:251680768;visibility:visible;mso-wrap-style:square;mso-wrap-distance-left:9pt;mso-wrap-distance-top:0;mso-wrap-distance-right:9pt;mso-wrap-distance-bottom:0;mso-position-horizontal:absolute;mso-position-horizontal-relative:text;mso-position-vertical:absolute;mso-position-vertical-relative:text;v-text-anchor:middle" o:gfxdata="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" fillcolor="#4472c4 [3204]" strokecolor="#1f3763 [1604]" strokeweight="1pt">
                 <v:textbox>
                   <w:txbxContent>
                     <w:p>
@@ -974,7 +1348,7 @@
         <mc:AlternateContent>
           <mc:Choice Requires="wps">
             <w:drawing>
-              <wp:anchor distT="0" distB="0" distL="114300" distR="114300" simplePos="0" relativeHeight="251678720" behindDoc="0" locked="0" layoutInCell="1" allowOverlap="1" wp14:anchorId="12FF851D" wp14:editId="3E94394C">
+              <wp:anchor distT="0" distB="0" distL="114300" distR="114300" simplePos="0" relativeHeight="251678720" behindDoc="0" locked="0" layoutInCell="1" allowOverlap="1" wp14:anchorId="12FF851D" wp14:editId="119BE9CE">
                 <wp:simplePos x="0" y="0"/>
                 <wp:positionH relativeFrom="column">
                   <wp:posOffset>1339850</wp:posOffset>
@@ -1044,7 +1418,7 @@
           </mc:Choice>
           <mc:Fallback>
             <w:pict>
-              <v:shapetype w14:anchorId="35757613" id="_x0000_t66" coordsize="21600,21600" o:spt="66" adj="5400,5400" path="m@0,l@0@1,21600@1,21600@2@0@2@0,21600,,10800xe">
+              <v:shapetype w14:anchorId="5017161E" id="_x0000_t66" coordsize="21600,21600" o:spt="66" adj="5400,5400" path="m@0,l@0@1,21600@1,21600@2@0@2@0,21600,,10800xe">
                 <v:stroke joinstyle="miter"/>
                 <v:formulas>
                   <v:f eqn="val #0"/>
@@ -1059,101 +1433,6 @@
                 </v:handles>
               </v:shapetype>
               <v:shape id="Arrow: Left 24" o:spid="_x0000_s1026" type="#_x0000_t66" style="position:absolute;margin-left:105.5pt;margin-top:434.05pt;width:119.55pt;height:3.6pt;flip:y;z-index:251678720;visibility:visible;mso-wrap-style:square;mso-width-percent:0;mso-height-percent:0;mso-wrap-distance-left:9pt;mso-wrap-distance-top:0;mso-wrap-distance-right:9pt;mso-wrap-distance-bottom:0;mso-position-horizontal:absolute;mso-position-horizontal-relative:text;mso-position-vertical:absolute;mso-position-vertical-relative:text;mso-width-percent:0;mso-height-percent:0;mso-width-relative:margin;mso-height-relative:margin;v-text-anchor:middle" o:gfxdata="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" adj="325" fillcolor="black [3213]" strokecolor="black [3213]" strokeweight="1pt"/>
-            </w:pict>
-          </mc:Fallback>
-        </mc:AlternateContent>
-      </w:r>
-      <w:r>
-        <w:rPr>
-          <w:noProof/>
-        </w:rPr>
-        <mc:AlternateContent>
-          <mc:Choice Requires="wps">
-            <w:drawing>
-              <wp:anchor distT="0" distB="0" distL="114300" distR="114300" simplePos="0" relativeHeight="251679744" behindDoc="0" locked="0" layoutInCell="1" allowOverlap="1" wp14:anchorId="25856159" wp14:editId="1A31C79F">
-                <wp:simplePos x="0" y="0"/>
-                <wp:positionH relativeFrom="column">
-                  <wp:posOffset>2858770</wp:posOffset>
-                </wp:positionH>
-                <wp:positionV relativeFrom="paragraph">
-                  <wp:posOffset>5511800</wp:posOffset>
-                </wp:positionV>
-                <wp:extent cx="603250" cy="45719"/>
-                <wp:effectExtent l="0" t="19050" r="44450" b="31115"/>
-                <wp:wrapNone/>
-                <wp:docPr id="25" name="Arrow: Right 25"/>
-                <wp:cNvGraphicFramePr/>
-                <a:graphic xmlns:a="http://schemas.openxmlformats.org/drawingml/2006/main">
-                  <a:graphicData uri="http://schemas.microsoft.com/office/word/2010/wordprocessingShape">
-                    <wps:wsp>
-                      <wps:cNvSpPr/>
-                      <wps:spPr>
-                        <a:xfrm>
-                          <a:off x="0" y="0"/>
-                          <a:ext cx="603250" cy="45719"/>
-                        </a:xfrm>
-                        <a:prstGeom prst="rightArrow">
-                          <a:avLst/>
-                        </a:prstGeom>
-                        <a:solidFill>
-                          <a:schemeClr val="tx1"/>
-                        </a:solidFill>
-                        <a:ln>
-                          <a:solidFill>
-                            <a:schemeClr val="tx1"/>
-                          </a:solidFill>
-                        </a:ln>
-                      </wps:spPr>
-                      <wps:style>
-                        <a:lnRef idx="2">
-                          <a:schemeClr val="accent1">
-                            <a:shade val="50000"/>
-                          </a:schemeClr>
-                        </a:lnRef>
-                        <a:fillRef idx="1">
-                          <a:schemeClr val="accent1"/>
-                        </a:fillRef>
-                        <a:effectRef idx="0">
-                          <a:schemeClr val="accent1"/>
-                        </a:effectRef>
-                        <a:fontRef idx="minor">
-                          <a:schemeClr val="lt1"/>
-                        </a:fontRef>
-                      </wps:style>
-                      <wps:bodyPr rot="0" spcFirstLastPara="0" vertOverflow="overflow" horzOverflow="overflow" vert="horz" wrap="square" lIns="91440" tIns="45720" rIns="91440" bIns="45720" numCol="1" spcCol="0" rtlCol="0" fromWordArt="0" anchor="ctr" anchorCtr="0" forceAA="0" compatLnSpc="1">
-                        <a:prstTxWarp prst="textNoShape">
-                          <a:avLst/>
-                        </a:prstTxWarp>
-                        <a:noAutofit/>
-                      </wps:bodyPr>
-                    </wps:wsp>
-                  </a:graphicData>
-                </a:graphic>
-                <wp14:sizeRelH relativeFrom="margin">
-                  <wp14:pctWidth>0</wp14:pctWidth>
-                </wp14:sizeRelH>
-              </wp:anchor>
-            </w:drawing>
-          </mc:Choice>
-          <mc:Fallback>
-            <w:pict>
-              <v:shapetype w14:anchorId="561D637D" id="_x0000_t13" coordsize="21600,21600" o:spt="13" adj="16200,5400" path="m@0,l@0@1,0@1,0@2@0@2@0,21600,21600,10800xe">
-                <v:stroke joinstyle="miter"/>
-                <v:formulas>
-                  <v:f eqn="val #0"/>
-                  <v:f eqn="val #1"/>
-                  <v:f eqn="sum height 0 #1"/>
-                  <v:f eqn="sum 10800 0 #1"/>
-                  <v:f eqn="sum width 0 #0"/>
-                  <v:f eqn="prod @4 @3 10800"/>
-                  <v:f eqn="sum width 0 @5"/>
-                </v:formulas>
-                <v:path o:connecttype="custom" o:connectlocs="@0,0;0,10800;@0,21600;21600,10800" o:connectangles="270,180,90,0" textboxrect="0,@1,@6,@2"/>
-                <v:handles>
-                  <v:h position="#0,#1" xrange="0,21600" yrange="0,10800"/>
-                </v:handles>
-              </v:shapetype>
-              <v:shape id="Arrow: Right 25" o:spid="_x0000_s1026" type="#_x0000_t13" style="position:absolute;margin-left:225.1pt;margin-top:434pt;width:47.5pt;height:3.6pt;z-index:251679744;visibility:visible;mso-wrap-style:square;mso-width-percent:0;mso-wrap-distance-left:9pt;mso-wrap-distance-top:0;mso-wrap-distance-right:9pt;mso-wrap-distance-bottom:0;mso-position-horizontal:absolute;mso-position-horizontal-relative:text;mso-position-vertical:absolute;mso-position-vertical-relative:text;mso-width-percent:0;mso-width-relative:margin;v-text-anchor:middle" o:gfxdata="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" adj="20781" fillcolor="black [3213]" strokecolor="black [3213]" strokeweight="1pt"/>
             </w:pict>
           </mc:Fallback>
         </mc:AlternateContent>
@@ -1239,11 +1518,7 @@
           </mc:Choice>
           <mc:Fallback>
             <w:pict>
-              <v:shapetype w14:anchorId="79B3791B" id="_x0000_t110" coordsize="21600,21600" o:spt="110" path="m10800,l,10800,10800,21600,21600,10800xe">
-                <v:stroke joinstyle="miter"/>
-                <v:path gradientshapeok="t" o:connecttype="rect" textboxrect="5400,5400,16200,16200"/>
-              </v:shapetype>
-              <v:shape id="Flowchart: Decision 30" o:spid="_x0000_s1031" type="#_x0000_t110" style="position:absolute;margin-left:271pt;margin-top:356.5pt;width:207.5pt;height:158.5pt;z-index:251681792;visibility:visible;mso-wrap-style:square;mso-width-percent:0;mso-height-percent:0;mso-wrap-distance-left:9pt;mso-wrap-distance-top:0;mso-wrap-distance-right:9pt;mso-wrap-distance-bottom:0;mso-position-horizontal:absolute;mso-position-horizontal-relative:margin;mso-position-vertical:absolute;mso-position-vertical-relative:text;mso-width-percent:0;mso-height-percent:0;mso-width-relative:margin;mso-height-relative:margin;v-text-anchor:middle" o:gfxdata="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" fillcolor="#4472c4 [3204]" strokecolor="#1f3763 [1604]" strokeweight="1pt">
+              <v:shape w14:anchorId="79B3791B" id="Flowchart: Decision 30" o:spid="_x0000_s1031" type="#_x0000_t110" style="position:absolute;margin-left:271pt;margin-top:356.5pt;width:207.5pt;height:158.5pt;z-index:251681792;visibility:visible;mso-wrap-style:square;mso-width-percent:0;mso-height-percent:0;mso-wrap-distance-left:9pt;mso-wrap-distance-top:0;mso-wrap-distance-right:9pt;mso-wrap-distance-bottom:0;mso-position-horizontal:absolute;mso-position-horizontal-relative:margin;mso-position-vertical:absolute;mso-position-vertical-relative:text;mso-width-percent:0;mso-height-percent:0;mso-width-relative:margin;mso-height-relative:margin;v-text-anchor:middle" o:gfxdata="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" fillcolor="#4472c4 [3204]" strokecolor="#1f3763 [1604]" strokeweight="1pt">
                 <v:textbox>
                   <w:txbxContent>
                     <w:p>
@@ -1424,7 +1699,7 @@
           </mc:Choice>
           <mc:Fallback>
             <w:pict>
-              <v:shape w14:anchorId="7251AFD0" id="Arrow: Down 57" o:spid="_x0000_s1026" type="#_x0000_t67" style="position:absolute;margin-left:385.4pt;margin-top:-98.45pt;width:3.6pt;height:218.65pt;rotation:-90;flip:x;z-index:251722752;visibility:visible;mso-wrap-style:square;mso-width-percent:0;mso-height-percent:0;mso-wrap-distance-left:9pt;mso-wrap-distance-top:0;mso-wrap-distance-right:9pt;mso-wrap-distance-bottom:0;mso-position-horizontal:absolute;mso-position-horizontal-relative:text;mso-position-vertical:absolute;mso-position-vertical-relative:text;mso-width-percent:0;mso-height-percent:0;mso-width-relative:margin;mso-height-relative:margin;v-text-anchor:middle" o:gfxdata="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" adj="21422" fillcolor="black [3213]" strokecolor="black [3213]" strokeweight="1pt"/>
+              <v:shape w14:anchorId="2C42B454" id="Arrow: Down 57" o:spid="_x0000_s1026" type="#_x0000_t67" style="position:absolute;margin-left:385.4pt;margin-top:-98.45pt;width:3.6pt;height:218.65pt;rotation:-90;flip:x;z-index:251722752;visibility:visible;mso-wrap-style:square;mso-width-percent:0;mso-height-percent:0;mso-wrap-distance-left:9pt;mso-wrap-distance-top:0;mso-wrap-distance-right:9pt;mso-wrap-distance-bottom:0;mso-position-horizontal:absolute;mso-position-horizontal-relative:text;mso-position-vertical:absolute;mso-position-vertical-relative:text;mso-width-percent:0;mso-height-percent:0;mso-width-relative:margin;mso-height-relative:margin;v-text-anchor:middle" o:gfxdata="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" adj="21422" fillcolor="black [3213]" strokecolor="black [3213]" strokeweight="1pt"/>
             </w:pict>
           </mc:Fallback>
         </mc:AlternateContent>
@@ -1506,7 +1781,7 @@
           </mc:Choice>
           <mc:Fallback>
             <w:pict>
-              <v:shape w14:anchorId="77217274" id="Arrow: Down 55" o:spid="_x0000_s1026" type="#_x0000_t67" style="position:absolute;margin-left:494pt;margin-top:9pt;width:3.6pt;height:519pt;rotation:180;flip:x;z-index:251720704;visibility:visible;mso-wrap-style:square;mso-width-percent:0;mso-height-percent:0;mso-wrap-distance-left:9pt;mso-wrap-distance-top:0;mso-wrap-distance-right:9pt;mso-wrap-distance-bottom:0;mso-position-horizontal:absolute;mso-position-horizontal-relative:text;mso-position-vertical:absolute;mso-position-vertical-relative:text;mso-width-percent:0;mso-height-percent:0;mso-width-relative:margin;mso-height-relative:margin;v-text-anchor:middle" o:gfxdata="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" adj="21525" fillcolor="black [3213]" strokecolor="black [3213]" strokeweight="1pt"/>
+              <v:shape w14:anchorId="72922652" id="Arrow: Down 55" o:spid="_x0000_s1026" type="#_x0000_t67" style="position:absolute;margin-left:494pt;margin-top:9pt;width:3.6pt;height:519pt;rotation:180;flip:x;z-index:251720704;visibility:visible;mso-wrap-style:square;mso-width-percent:0;mso-height-percent:0;mso-wrap-distance-left:9pt;mso-wrap-distance-top:0;mso-wrap-distance-right:9pt;mso-wrap-distance-bottom:0;mso-position-horizontal:absolute;mso-position-horizontal-relative:text;mso-position-vertical:absolute;mso-position-vertical-relative:text;mso-width-percent:0;mso-height-percent:0;mso-width-relative:margin;mso-height-relative:margin;v-text-anchor:middle" o:gfxdata="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" adj="21525" fillcolor="black [3213]" strokecolor="black [3213]" strokeweight="1pt"/>
             </w:pict>
           </mc:Fallback>
         </mc:AlternateContent>
@@ -1575,7 +1850,7 @@
           </mc:Choice>
           <mc:Fallback>
             <w:pict>
-              <v:shape w14:anchorId="6A6F58DB" id="Arrow: Down 54" o:spid="_x0000_s1026" type="#_x0000_t67" style="position:absolute;margin-left:433.95pt;margin-top:467pt;width:3.6pt;height:125.5pt;rotation:90;flip:x;z-index:251718656;visibility:visible;mso-wrap-style:square;mso-width-percent:0;mso-height-percent:0;mso-wrap-distance-left:9pt;mso-wrap-distance-top:0;mso-wrap-distance-right:9pt;mso-wrap-distance-bottom:0;mso-position-horizontal:absolute;mso-position-horizontal-relative:text;mso-position-vertical:absolute;mso-position-vertical-relative:text;mso-width-percent:0;mso-height-percent:0;mso-width-relative:margin;mso-height-relative:margin;v-text-anchor:middle" o:gfxdata="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" adj="21290" fillcolor="windowText" strokecolor="windowText" strokeweight="1pt"/>
+              <v:shape w14:anchorId="1E4E6A45" id="Arrow: Down 54" o:spid="_x0000_s1026" type="#_x0000_t67" style="position:absolute;margin-left:433.95pt;margin-top:467pt;width:3.6pt;height:125.5pt;rotation:90;flip:x;z-index:251718656;visibility:visible;mso-wrap-style:square;mso-width-percent:0;mso-height-percent:0;mso-wrap-distance-left:9pt;mso-wrap-distance-top:0;mso-wrap-distance-right:9pt;mso-wrap-distance-bottom:0;mso-position-horizontal:absolute;mso-position-horizontal-relative:text;mso-position-vertical:absolute;mso-position-vertical-relative:text;mso-width-percent:0;mso-height-percent:0;mso-width-relative:margin;mso-height-relative:margin;v-text-anchor:middle" o:gfxdata="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" adj="21290" fillcolor="windowText" strokecolor="windowText" strokeweight="1pt"/>
             </w:pict>
           </mc:Fallback>
         </mc:AlternateContent>
@@ -1997,7 +2272,7 @@
           </mc:Choice>
           <mc:Fallback>
             <w:pict>
-              <v:shape w14:anchorId="3218E077" id="Arrow: Left 39" o:spid="_x0000_s1026" type="#_x0000_t66" style="position:absolute;margin-left:263.1pt;margin-top:528.1pt;width:109.25pt;height:4.45pt;z-index:251692032;visibility:visible;mso-wrap-style:square;mso-width-percent:0;mso-height-percent:0;mso-wrap-distance-left:9pt;mso-wrap-distance-top:0;mso-wrap-distance-right:9pt;mso-wrap-distance-bottom:0;mso-position-horizontal:absolute;mso-position-horizontal-relative:text;mso-position-vertical:absolute;mso-position-vertical-relative:text;mso-width-percent:0;mso-height-percent:0;mso-width-relative:margin;mso-height-relative:margin;v-text-anchor:middle" o:gfxdata="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" adj="440" fillcolor="black [3213]" strokecolor="black [3213]" strokeweight="1pt"/>
+              <v:shape w14:anchorId="2C281E7D" id="Arrow: Left 39" o:spid="_x0000_s1026" type="#_x0000_t66" style="position:absolute;margin-left:263.1pt;margin-top:528.1pt;width:109.25pt;height:4.45pt;z-index:251692032;visibility:visible;mso-wrap-style:square;mso-width-percent:0;mso-height-percent:0;mso-wrap-distance-left:9pt;mso-wrap-distance-top:0;mso-wrap-distance-right:9pt;mso-wrap-distance-bottom:0;mso-position-horizontal:absolute;mso-position-horizontal-relative:text;mso-position-vertical:absolute;mso-position-vertical-relative:text;mso-width-percent:0;mso-height-percent:0;mso-width-relative:margin;mso-height-relative:margin;v-text-anchor:middle" o:gfxdata="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" adj="440" fillcolor="black [3213]" strokecolor="black [3213]" strokeweight="1pt"/>
             </w:pict>
           </mc:Fallback>
         </mc:AlternateContent>
@@ -2079,7 +2354,7 @@
           </mc:Choice>
           <mc:Fallback>
             <w:pict>
-              <v:shape w14:anchorId="5E091777" id="Arrow: Down 48" o:spid="_x0000_s1026" type="#_x0000_t67" style="position:absolute;margin-left:464.5pt;margin-top:585.5pt;width:3.6pt;height:44.5pt;z-index:251706368;visibility:visible;mso-wrap-style:square;mso-width-percent:0;mso-height-percent:0;mso-wrap-distance-left:9pt;mso-wrap-distance-top:0;mso-wrap-distance-right:9pt;mso-wrap-distance-bottom:0;mso-position-horizontal:absolute;mso-position-horizontal-relative:margin;mso-position-vertical:absolute;mso-position-vertical-relative:text;mso-width-percent:0;mso-height-percent:0;mso-width-relative:margin;mso-height-relative:margin;v-text-anchor:middle" o:gfxdata="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" adj="20726" fillcolor="black [3213]" strokecolor="black [3213]" strokeweight="1pt">
+              <v:shape w14:anchorId="4CAE3C8E" id="Arrow: Down 48" o:spid="_x0000_s1026" type="#_x0000_t67" style="position:absolute;margin-left:464.5pt;margin-top:585.5pt;width:3.6pt;height:44.5pt;z-index:251706368;visibility:visible;mso-wrap-style:square;mso-width-percent:0;mso-height-percent:0;mso-wrap-distance-left:9pt;mso-wrap-distance-top:0;mso-wrap-distance-right:9pt;mso-wrap-distance-bottom:0;mso-position-horizontal:absolute;mso-position-horizontal-relative:margin;mso-position-vertical:absolute;mso-position-vertical-relative:text;mso-width-percent:0;mso-height-percent:0;mso-width-relative:margin;mso-height-relative:margin;v-text-anchor:middle" o:gfxdata="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" adj="20726" fillcolor="black [3213]" strokecolor="black [3213]" strokeweight="1pt">
                 <w10:wrap anchorx="margin"/>
               </v:shape>
             </w:pict>
@@ -2292,7 +2567,7 @@
           </mc:Choice>
           <mc:Fallback>
             <w:pict>
-              <v:shape w14:anchorId="148F39EC" id="Arrow: Down 45" o:spid="_x0000_s1026" type="#_x0000_t67" style="position:absolute;margin-left:420.45pt;margin-top:536pt;width:3.6pt;height:93.5pt;rotation:90;flip:x;z-index:251700224;visibility:visible;mso-wrap-style:square;mso-width-percent:0;mso-height-percent:0;mso-wrap-distance-left:9pt;mso-wrap-distance-top:0;mso-wrap-distance-right:9pt;mso-wrap-distance-bottom:0;mso-position-horizontal:absolute;mso-position-horizontal-relative:text;mso-position-vertical:absolute;mso-position-vertical-relative:text;mso-width-percent:0;mso-height-percent:0;mso-width-relative:margin;mso-height-relative:margin;v-text-anchor:middle" o:gfxdata="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" adj="21184" fillcolor="windowText" strokecolor="windowText" strokeweight="1pt"/>
+              <v:shape w14:anchorId="144A85D9" id="Arrow: Down 45" o:spid="_x0000_s1026" type="#_x0000_t67" style="position:absolute;margin-left:420.45pt;margin-top:536pt;width:3.6pt;height:93.5pt;rotation:90;flip:x;z-index:251700224;visibility:visible;mso-wrap-style:square;mso-width-percent:0;mso-height-percent:0;mso-wrap-distance-left:9pt;mso-wrap-distance-top:0;mso-wrap-distance-right:9pt;mso-wrap-distance-bottom:0;mso-position-horizontal:absolute;mso-position-horizontal-relative:text;mso-position-vertical:absolute;mso-position-vertical-relative:text;mso-width-percent:0;mso-height-percent:0;mso-width-relative:margin;mso-height-relative:margin;v-text-anchor:middle" o:gfxdata="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" adj="21184" fillcolor="windowText" strokecolor="windowText" strokeweight="1pt"/>
             </w:pict>
           </mc:Fallback>
         </mc:AlternateContent>
@@ -2374,7 +2649,7 @@
           </mc:Choice>
           <mc:Fallback>
             <w:pict>
-              <v:shape w14:anchorId="58B308B9" id="Arrow: Down 47" o:spid="_x0000_s1026" type="#_x0000_t67" style="position:absolute;margin-left:372pt;margin-top:584.5pt;width:3.6pt;height:47pt;z-index:251704320;visibility:visible;mso-wrap-style:square;mso-width-percent:0;mso-height-percent:0;mso-wrap-distance-left:9pt;mso-wrap-distance-top:0;mso-wrap-distance-right:9pt;mso-wrap-distance-bottom:0;mso-position-horizontal:absolute;mso-position-horizontal-relative:text;mso-position-vertical:absolute;mso-position-vertical-relative:text;mso-width-percent:0;mso-height-percent:0;mso-width-relative:margin;mso-height-relative:margin;v-text-anchor:middle" o:gfxdata="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" adj="20773" fillcolor="black [3213]" strokecolor="black [3213]" strokeweight="1pt"/>
+              <v:shape w14:anchorId="24226E76" id="Arrow: Down 47" o:spid="_x0000_s1026" type="#_x0000_t67" style="position:absolute;margin-left:372pt;margin-top:584.5pt;width:3.6pt;height:47pt;z-index:251704320;visibility:visible;mso-wrap-style:square;mso-width-percent:0;mso-height-percent:0;mso-wrap-distance-left:9pt;mso-wrap-distance-top:0;mso-wrap-distance-right:9pt;mso-wrap-distance-bottom:0;mso-position-horizontal:absolute;mso-position-horizontal-relative:text;mso-position-vertical:absolute;mso-position-vertical-relative:text;mso-width-percent:0;mso-height-percent:0;mso-width-relative:margin;mso-height-relative:margin;v-text-anchor:middle" o:gfxdata="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" adj="20773" fillcolor="black [3213]" strokecolor="black [3213]" strokeweight="1pt"/>
             </w:pict>
           </mc:Fallback>
         </mc:AlternateContent>
@@ -2435,13 +2710,7 @@
                               <w:jc w:val="center"/>
                             </w:pPr>
                             <w:r>
-                              <w:t xml:space="preserve">Invoke method to </w:t>
-                            </w:r>
-                            <w:r>
-                              <w:t>delete</w:t>
-                            </w:r>
-                            <w:r>
-                              <w:t xml:space="preserve"> files</w:t>
+                              <w:t>Invoke method to delete files</w:t>
                             </w:r>
                           </w:p>
                           <w:p>
@@ -2476,13 +2745,7 @@
                         <w:jc w:val="center"/>
                       </w:pPr>
                       <w:r>
-                        <w:t xml:space="preserve">Invoke method to </w:t>
-                      </w:r>
-                      <w:r>
-                        <w:t>delete</w:t>
-                      </w:r>
-                      <w:r>
-                        <w:t xml:space="preserve"> files</w:t>
+                        <w:t>Invoke method to delete files</w:t>
                       </w:r>
                     </w:p>
                     <w:p>
@@ -2667,7 +2930,7 @@
           </mc:Choice>
           <mc:Fallback>
             <w:pict>
-              <v:shape w14:anchorId="4E6729F4" id="Arrow: Down 46" o:spid="_x0000_s1026" type="#_x0000_t67" style="position:absolute;margin-left:274.5pt;margin-top:585.15pt;width:3.6pt;height:45pt;z-index:251702272;visibility:visible;mso-wrap-style:square;mso-width-percent:0;mso-height-percent:0;mso-wrap-distance-left:9pt;mso-wrap-distance-top:0;mso-wrap-distance-right:9pt;mso-wrap-distance-bottom:0;mso-position-horizontal:absolute;mso-position-horizontal-relative:text;mso-position-vertical:absolute;mso-position-vertical-relative:text;mso-width-percent:0;mso-height-percent:0;mso-width-relative:margin;mso-height-relative:margin;v-text-anchor:middle" o:gfxdata="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" adj="20736" fillcolor="black [3213]" strokecolor="black [3213]" strokeweight="1pt"/>
+              <v:shape w14:anchorId="77A204A7" id="Arrow: Down 46" o:spid="_x0000_s1026" type="#_x0000_t67" style="position:absolute;margin-left:274.5pt;margin-top:585.15pt;width:3.6pt;height:45pt;z-index:251702272;visibility:visible;mso-wrap-style:square;mso-width-percent:0;mso-height-percent:0;mso-wrap-distance-left:9pt;mso-wrap-distance-top:0;mso-wrap-distance-right:9pt;mso-wrap-distance-bottom:0;mso-position-horizontal:absolute;mso-position-horizontal-relative:text;mso-position-vertical:absolute;mso-position-vertical-relative:text;mso-width-percent:0;mso-height-percent:0;mso-width-relative:margin;mso-height-relative:margin;v-text-anchor:middle" o:gfxdata="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" adj="20736" fillcolor="black [3213]" strokecolor="black [3213]" strokeweight="1pt"/>
             </w:pict>
           </mc:Fallback>
         </mc:AlternateContent>
@@ -2749,7 +3012,7 @@
           </mc:Choice>
           <mc:Fallback>
             <w:pict>
-              <v:shape w14:anchorId="0178E7AA" id="Arrow: Down 38" o:spid="_x0000_s1026" type="#_x0000_t67" style="position:absolute;margin-left:320.7pt;margin-top:533.8pt;width:3.6pt;height:99pt;rotation:-90;flip:x;z-index:251691008;visibility:visible;mso-wrap-style:square;mso-width-percent:0;mso-height-percent:0;mso-wrap-distance-left:9pt;mso-wrap-distance-top:0;mso-wrap-distance-right:9pt;mso-wrap-distance-bottom:0;mso-position-horizontal:absolute;mso-position-horizontal-relative:text;mso-position-vertical:absolute;mso-position-vertical-relative:text;mso-width-percent:0;mso-height-percent:0;mso-width-relative:margin;mso-height-relative:margin;v-text-anchor:middle" o:gfxdata="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" adj="21207" fillcolor="black [3213]" strokecolor="black [3213]" strokeweight="1pt"/>
+              <v:shape w14:anchorId="13E21D26" id="Arrow: Down 38" o:spid="_x0000_s1026" type="#_x0000_t67" style="position:absolute;margin-left:320.7pt;margin-top:533.8pt;width:3.6pt;height:99pt;rotation:-90;flip:x;z-index:251691008;visibility:visible;mso-wrap-style:square;mso-width-percent:0;mso-height-percent:0;mso-wrap-distance-left:9pt;mso-wrap-distance-top:0;mso-wrap-distance-right:9pt;mso-wrap-distance-bottom:0;mso-position-horizontal:absolute;mso-position-horizontal-relative:text;mso-position-vertical:absolute;mso-position-vertical-relative:text;mso-width-percent:0;mso-height-percent:0;mso-width-relative:margin;mso-height-relative:margin;v-text-anchor:middle" o:gfxdata="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" adj="21207" fillcolor="black [3213]" strokecolor="black [3213]" strokeweight="1pt"/>
             </w:pict>
           </mc:Fallback>
         </mc:AlternateContent>
@@ -2831,7 +3094,7 @@
           </mc:Choice>
           <mc:Fallback>
             <w:pict>
-              <v:shape w14:anchorId="6D35C725" id="Arrow: Down 43" o:spid="_x0000_s1026" type="#_x0000_t67" style="position:absolute;margin-left:372pt;margin-top:515pt;width:3.6pt;height:69.5pt;z-index:251696128;visibility:visible;mso-wrap-style:square;mso-width-percent:0;mso-height-percent:0;mso-wrap-distance-left:9pt;mso-wrap-distance-top:0;mso-wrap-distance-right:9pt;mso-wrap-distance-bottom:0;mso-position-horizontal:absolute;mso-position-horizontal-relative:text;mso-position-vertical:absolute;mso-position-vertical-relative:text;mso-width-percent:0;mso-height-percent:0;mso-width-relative:margin;mso-height-relative:margin;v-text-anchor:middle" o:gfxdata="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" adj="21041" fillcolor="black [3213]" strokecolor="black [3213]" strokeweight="1pt"/>
+              <v:shape w14:anchorId="721B38B6" id="Arrow: Down 43" o:spid="_x0000_s1026" type="#_x0000_t67" style="position:absolute;margin-left:372pt;margin-top:515pt;width:3.6pt;height:69.5pt;z-index:251696128;visibility:visible;mso-wrap-style:square;mso-width-percent:0;mso-height-percent:0;mso-wrap-distance-left:9pt;mso-wrap-distance-top:0;mso-wrap-distance-right:9pt;mso-wrap-distance-bottom:0;mso-position-horizontal:absolute;mso-position-horizontal-relative:text;mso-position-vertical:absolute;mso-position-vertical-relative:text;mso-width-percent:0;mso-height-percent:0;mso-width-relative:margin;mso-height-relative:margin;v-text-anchor:middle" o:gfxdata="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" adj="21041" fillcolor="black [3213]" strokecolor="black [3213]" strokeweight="1pt"/>
             </w:pict>
           </mc:Fallback>
         </mc:AlternateContent>
@@ -2995,7 +3258,7 @@
           </mc:Choice>
           <mc:Fallback>
             <w:pict>
-              <v:shape w14:anchorId="5F9160E4" id="Arrow: Right 33" o:spid="_x0000_s1026" type="#_x0000_t13" style="position:absolute;margin-left:55pt;margin-top:528.95pt;width:133pt;height:3.6pt;z-index:251684864;visibility:visible;mso-wrap-style:square;mso-width-percent:0;mso-wrap-distance-left:9pt;mso-wrap-distance-top:0;mso-wrap-distance-right:9pt;mso-wrap-distance-bottom:0;mso-position-horizontal:absolute;mso-position-horizontal-relative:text;mso-position-vertical:absolute;mso-position-vertical-relative:text;mso-width-percent:0;mso-width-relative:margin;v-text-anchor:middle" o:gfxdata="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" adj="21308" fillcolor="black [3213]" strokecolor="black [3213]" strokeweight="1pt"/>
+              <v:shape w14:anchorId="2D32C084" id="Arrow: Right 33" o:spid="_x0000_s1026" type="#_x0000_t13" style="position:absolute;margin-left:55pt;margin-top:528.95pt;width:133pt;height:3.6pt;z-index:251684864;visibility:visible;mso-wrap-style:square;mso-width-percent:0;mso-wrap-distance-left:9pt;mso-wrap-distance-top:0;mso-wrap-distance-right:9pt;mso-wrap-distance-bottom:0;mso-position-horizontal:absolute;mso-position-horizontal-relative:text;mso-position-vertical:absolute;mso-position-vertical-relative:text;mso-width-percent:0;mso-width-relative:margin;v-text-anchor:middle" o:gfxdata="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" adj="21308" fillcolor="black [3213]" strokecolor="black [3213]" strokeweight="1pt"/>
             </w:pict>
           </mc:Fallback>
         </mc:AlternateContent>
@@ -3007,7 +3270,7 @@
         <mc:AlternateContent>
           <mc:Choice Requires="wps">
             <w:drawing>
-              <wp:anchor distT="0" distB="0" distL="114300" distR="114300" simplePos="0" relativeHeight="251682816" behindDoc="0" locked="0" layoutInCell="1" allowOverlap="1" wp14:anchorId="3E182F78" wp14:editId="21643198">
+              <wp:anchor distT="0" distB="0" distL="114300" distR="114300" simplePos="0" relativeHeight="251682816" behindDoc="0" locked="0" layoutInCell="1" allowOverlap="1" wp14:anchorId="3E182F78" wp14:editId="4A557E67">
                 <wp:simplePos x="0" y="0"/>
                 <wp:positionH relativeFrom="margin">
                   <wp:align>center</wp:align>
@@ -3105,803 +3368,6 @@
         <mc:AlternateContent>
           <mc:Choice Requires="wps">
             <w:drawing>
-              <wp:anchor distT="0" distB="0" distL="114300" distR="114300" simplePos="0" relativeHeight="251677696" behindDoc="0" locked="0" layoutInCell="1" allowOverlap="1" wp14:anchorId="19433D81" wp14:editId="56C760A2">
-                <wp:simplePos x="0" y="0"/>
-                <wp:positionH relativeFrom="margin">
-                  <wp:posOffset>2832100</wp:posOffset>
-                </wp:positionH>
-                <wp:positionV relativeFrom="paragraph">
-                  <wp:posOffset>4959350</wp:posOffset>
-                </wp:positionV>
-                <wp:extent cx="51435" cy="1524000"/>
-                <wp:effectExtent l="19050" t="0" r="43815" b="38100"/>
-                <wp:wrapNone/>
-                <wp:docPr id="22" name="Arrow: Down 22"/>
-                <wp:cNvGraphicFramePr/>
-                <a:graphic xmlns:a="http://schemas.openxmlformats.org/drawingml/2006/main">
-                  <a:graphicData uri="http://schemas.microsoft.com/office/word/2010/wordprocessingShape">
-                    <wps:wsp>
-                      <wps:cNvSpPr/>
-                      <wps:spPr>
-                        <a:xfrm>
-                          <a:off x="0" y="0"/>
-                          <a:ext cx="51435" cy="1524000"/>
-                        </a:xfrm>
-                        <a:prstGeom prst="downArrow">
-                          <a:avLst/>
-                        </a:prstGeom>
-                        <a:solidFill>
-                          <a:schemeClr val="tx1"/>
-                        </a:solidFill>
-                        <a:ln>
-                          <a:solidFill>
-                            <a:schemeClr val="tx1"/>
-                          </a:solidFill>
-                        </a:ln>
-                      </wps:spPr>
-                      <wps:style>
-                        <a:lnRef idx="2">
-                          <a:schemeClr val="accent1">
-                            <a:shade val="50000"/>
-                          </a:schemeClr>
-                        </a:lnRef>
-                        <a:fillRef idx="1">
-                          <a:schemeClr val="accent1"/>
-                        </a:fillRef>
-                        <a:effectRef idx="0">
-                          <a:schemeClr val="accent1"/>
-                        </a:effectRef>
-                        <a:fontRef idx="minor">
-                          <a:schemeClr val="lt1"/>
-                        </a:fontRef>
-                      </wps:style>
-                      <wps:bodyPr rot="0" spcFirstLastPara="0" vertOverflow="overflow" horzOverflow="overflow" vert="horz" wrap="square" lIns="91440" tIns="45720" rIns="91440" bIns="45720" numCol="1" spcCol="0" rtlCol="0" fromWordArt="0" anchor="ctr" anchorCtr="0" forceAA="0" compatLnSpc="1">
-                        <a:prstTxWarp prst="textNoShape">
-                          <a:avLst/>
-                        </a:prstTxWarp>
-                        <a:noAutofit/>
-                      </wps:bodyPr>
-                    </wps:wsp>
-                  </a:graphicData>
-                </a:graphic>
-                <wp14:sizeRelH relativeFrom="margin">
-                  <wp14:pctWidth>0</wp14:pctWidth>
-                </wp14:sizeRelH>
-                <wp14:sizeRelV relativeFrom="margin">
-                  <wp14:pctHeight>0</wp14:pctHeight>
-                </wp14:sizeRelV>
-              </wp:anchor>
-            </w:drawing>
-          </mc:Choice>
-          <mc:Fallback>
-            <w:pict>
-              <v:shape w14:anchorId="3ADB81B2" id="Arrow: Down 22" o:spid="_x0000_s1026" type="#_x0000_t67" style="position:absolute;margin-left:223pt;margin-top:390.5pt;width:4.05pt;height:120pt;z-index:251677696;visibility:visible;mso-wrap-style:square;mso-width-percent:0;mso-height-percent:0;mso-wrap-distance-left:9pt;mso-wrap-distance-top:0;mso-wrap-distance-right:9pt;mso-wrap-distance-bottom:0;mso-position-horizontal:absolute;mso-position-horizontal-relative:margin;mso-position-vertical:absolute;mso-position-vertical-relative:text;mso-width-percent:0;mso-height-percent:0;mso-width-relative:margin;mso-height-relative:margin;v-text-anchor:middle" o:gfxdata="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" adj="21236" fillcolor="black [3213]" strokecolor="black [3213]" strokeweight="1pt">
-                <w10:wrap anchorx="margin"/>
-              </v:shape>
-            </w:pict>
-          </mc:Fallback>
-        </mc:AlternateContent>
-      </w:r>
-      <w:r>
-        <w:rPr>
-          <w:noProof/>
-        </w:rPr>
-        <mc:AlternateContent>
-          <mc:Choice Requires="wps">
-            <w:drawing>
-              <wp:anchor distT="0" distB="0" distL="114300" distR="114300" simplePos="0" relativeHeight="251676672" behindDoc="0" locked="0" layoutInCell="1" allowOverlap="1" wp14:anchorId="664FB345" wp14:editId="04984F4B">
-                <wp:simplePos x="0" y="0"/>
-                <wp:positionH relativeFrom="margin">
-                  <wp:posOffset>1238250</wp:posOffset>
-                </wp:positionH>
-                <wp:positionV relativeFrom="paragraph">
-                  <wp:posOffset>4051300</wp:posOffset>
-                </wp:positionV>
-                <wp:extent cx="3206750" cy="914400"/>
-                <wp:effectExtent l="38100" t="19050" r="0" b="38100"/>
-                <wp:wrapNone/>
-                <wp:docPr id="21" name="Flowchart: Decision 21"/>
-                <wp:cNvGraphicFramePr/>
-                <a:graphic xmlns:a="http://schemas.openxmlformats.org/drawingml/2006/main">
-                  <a:graphicData uri="http://schemas.microsoft.com/office/word/2010/wordprocessingShape">
-                    <wps:wsp>
-                      <wps:cNvSpPr/>
-                      <wps:spPr>
-                        <a:xfrm>
-                          <a:off x="0" y="0"/>
-                          <a:ext cx="3206750" cy="914400"/>
-                        </a:xfrm>
-                        <a:prstGeom prst="flowChartDecision">
-                          <a:avLst/>
-                        </a:prstGeom>
-                      </wps:spPr>
-                      <wps:style>
-                        <a:lnRef idx="2">
-                          <a:schemeClr val="accent1">
-                            <a:shade val="50000"/>
-                          </a:schemeClr>
-                        </a:lnRef>
-                        <a:fillRef idx="1">
-                          <a:schemeClr val="accent1"/>
-                        </a:fillRef>
-                        <a:effectRef idx="0">
-                          <a:schemeClr val="accent1"/>
-                        </a:effectRef>
-                        <a:fontRef idx="minor">
-                          <a:schemeClr val="lt1"/>
-                        </a:fontRef>
-                      </wps:style>
-                      <wps:txbx>
-                        <w:txbxContent>
-                          <w:p>
-                            <w:pPr>
-                              <w:jc w:val="center"/>
-                            </w:pPr>
-                            <w:r>
-                              <w:t xml:space="preserve">User Input for selecting option 1,2,3 </w:t>
-                            </w:r>
-                          </w:p>
-                        </w:txbxContent>
-                      </wps:txbx>
-                      <wps:bodyPr rot="0" spcFirstLastPara="0" vertOverflow="overflow" horzOverflow="overflow" vert="horz" wrap="square" lIns="91440" tIns="45720" rIns="91440" bIns="45720" numCol="1" spcCol="0" rtlCol="0" fromWordArt="0" anchor="ctr" anchorCtr="0" forceAA="0" compatLnSpc="1">
-                        <a:prstTxWarp prst="textNoShape">
-                          <a:avLst/>
-                        </a:prstTxWarp>
-                        <a:noAutofit/>
-                      </wps:bodyPr>
-                    </wps:wsp>
-                  </a:graphicData>
-                </a:graphic>
-                <wp14:sizeRelH relativeFrom="margin">
-                  <wp14:pctWidth>0</wp14:pctWidth>
-                </wp14:sizeRelH>
-                <wp14:sizeRelV relativeFrom="margin">
-                  <wp14:pctHeight>0</wp14:pctHeight>
-                </wp14:sizeRelV>
-              </wp:anchor>
-            </w:drawing>
-          </mc:Choice>
-          <mc:Fallback>
-            <w:pict>
-              <v:shape w14:anchorId="664FB345" id="Flowchart: Decision 21" o:spid="_x0000_s1042" type="#_x0000_t110" style="position:absolute;margin-left:97.5pt;margin-top:319pt;width:252.5pt;height:1in;z-index:251676672;visibility:visible;mso-wrap-style:square;mso-width-percent:0;mso-height-percent:0;mso-wrap-distance-left:9pt;mso-wrap-distance-top:0;mso-wrap-distance-right:9pt;mso-wrap-distance-bottom:0;mso-position-horizontal:absolute;mso-position-horizontal-relative:margin;mso-position-vertical:absolute;mso-position-vertical-relative:text;mso-width-percent:0;mso-height-percent:0;mso-width-relative:margin;mso-height-relative:margin;v-text-anchor:middle" o:gfxdata="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" fillcolor="#4472c4 [3204]" strokecolor="#1f3763 [1604]" strokeweight="1pt">
-                <v:textbox>
-                  <w:txbxContent>
-                    <w:p>
-                      <w:pPr>
-                        <w:jc w:val="center"/>
-                      </w:pPr>
-                      <w:r>
-                        <w:t xml:space="preserve">User Input for selecting option 1,2,3 </w:t>
-                      </w:r>
-                    </w:p>
-                  </w:txbxContent>
-                </v:textbox>
-                <w10:wrap anchorx="margin"/>
-              </v:shape>
-            </w:pict>
-          </mc:Fallback>
-        </mc:AlternateContent>
-      </w:r>
-      <w:r>
-        <w:rPr>
-          <w:noProof/>
-        </w:rPr>
-        <mc:AlternateContent>
-          <mc:Choice Requires="wps">
-            <w:drawing>
-              <wp:anchor distT="0" distB="0" distL="114300" distR="114300" simplePos="0" relativeHeight="251675648" behindDoc="0" locked="0" layoutInCell="1" allowOverlap="1" wp14:anchorId="5343ECC8" wp14:editId="71E9E2D6">
-                <wp:simplePos x="0" y="0"/>
-                <wp:positionH relativeFrom="margin">
-                  <wp:posOffset>2819400</wp:posOffset>
-                </wp:positionH>
-                <wp:positionV relativeFrom="paragraph">
-                  <wp:posOffset>3854450</wp:posOffset>
-                </wp:positionV>
-                <wp:extent cx="45719" cy="190500"/>
-                <wp:effectExtent l="19050" t="0" r="31115" b="38100"/>
-                <wp:wrapNone/>
-                <wp:docPr id="20" name="Arrow: Down 20"/>
-                <wp:cNvGraphicFramePr/>
-                <a:graphic xmlns:a="http://schemas.openxmlformats.org/drawingml/2006/main">
-                  <a:graphicData uri="http://schemas.microsoft.com/office/word/2010/wordprocessingShape">
-                    <wps:wsp>
-                      <wps:cNvSpPr/>
-                      <wps:spPr>
-                        <a:xfrm>
-                          <a:off x="0" y="0"/>
-                          <a:ext cx="45719" cy="190500"/>
-                        </a:xfrm>
-                        <a:prstGeom prst="downArrow">
-                          <a:avLst/>
-                        </a:prstGeom>
-                        <a:solidFill>
-                          <a:schemeClr val="tx1"/>
-                        </a:solidFill>
-                        <a:ln>
-                          <a:solidFill>
-                            <a:schemeClr val="tx1"/>
-                          </a:solidFill>
-                        </a:ln>
-                      </wps:spPr>
-                      <wps:style>
-                        <a:lnRef idx="2">
-                          <a:schemeClr val="accent1">
-                            <a:shade val="50000"/>
-                          </a:schemeClr>
-                        </a:lnRef>
-                        <a:fillRef idx="1">
-                          <a:schemeClr val="accent1"/>
-                        </a:fillRef>
-                        <a:effectRef idx="0">
-                          <a:schemeClr val="accent1"/>
-                        </a:effectRef>
-                        <a:fontRef idx="minor">
-                          <a:schemeClr val="lt1"/>
-                        </a:fontRef>
-                      </wps:style>
-                      <wps:bodyPr rot="0" spcFirstLastPara="0" vertOverflow="overflow" horzOverflow="overflow" vert="horz" wrap="square" lIns="91440" tIns="45720" rIns="91440" bIns="45720" numCol="1" spcCol="0" rtlCol="0" fromWordArt="0" anchor="ctr" anchorCtr="0" forceAA="0" compatLnSpc="1">
-                        <a:prstTxWarp prst="textNoShape">
-                          <a:avLst/>
-                        </a:prstTxWarp>
-                        <a:noAutofit/>
-                      </wps:bodyPr>
-                    </wps:wsp>
-                  </a:graphicData>
-                </a:graphic>
-                <wp14:sizeRelH relativeFrom="margin">
-                  <wp14:pctWidth>0</wp14:pctWidth>
-                </wp14:sizeRelH>
-                <wp14:sizeRelV relativeFrom="margin">
-                  <wp14:pctHeight>0</wp14:pctHeight>
-                </wp14:sizeRelV>
-              </wp:anchor>
-            </w:drawing>
-          </mc:Choice>
-          <mc:Fallback>
-            <w:pict>
-              <v:shape w14:anchorId="7D5E2366" id="Arrow: Down 20" o:spid="_x0000_s1026" type="#_x0000_t67" style="position:absolute;margin-left:222pt;margin-top:303.5pt;width:3.6pt;height:15pt;z-index:251675648;visibility:visible;mso-wrap-style:square;mso-width-percent:0;mso-height-percent:0;mso-wrap-distance-left:9pt;mso-wrap-distance-top:0;mso-wrap-distance-right:9pt;mso-wrap-distance-bottom:0;mso-position-horizontal:absolute;mso-position-horizontal-relative:margin;mso-position-vertical:absolute;mso-position-vertical-relative:text;mso-width-percent:0;mso-height-percent:0;mso-width-relative:margin;mso-height-relative:margin;v-text-anchor:middle" o:gfxdata="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" adj="19008" fillcolor="black [3213]" strokecolor="black [3213]" strokeweight="1pt">
-                <w10:wrap anchorx="margin"/>
-              </v:shape>
-            </w:pict>
-          </mc:Fallback>
-        </mc:AlternateContent>
-      </w:r>
-      <w:r>
-        <w:rPr>
-          <w:noProof/>
-        </w:rPr>
-        <mc:AlternateContent>
-          <mc:Choice Requires="wps">
-            <w:drawing>
-              <wp:anchor distT="0" distB="0" distL="114300" distR="114300" simplePos="0" relativeHeight="251670528" behindDoc="0" locked="0" layoutInCell="1" allowOverlap="1" wp14:anchorId="5DD803F8" wp14:editId="30A34382">
-                <wp:simplePos x="0" y="0"/>
-                <wp:positionH relativeFrom="column">
-                  <wp:posOffset>2254250</wp:posOffset>
-                </wp:positionH>
-                <wp:positionV relativeFrom="paragraph">
-                  <wp:posOffset>3409950</wp:posOffset>
-                </wp:positionV>
-                <wp:extent cx="1162050" cy="444500"/>
-                <wp:effectExtent l="0" t="0" r="19050" b="12700"/>
-                <wp:wrapNone/>
-                <wp:docPr id="13" name="Flowchart: Process 13"/>
-                <wp:cNvGraphicFramePr/>
-                <a:graphic xmlns:a="http://schemas.openxmlformats.org/drawingml/2006/main">
-                  <a:graphicData uri="http://schemas.microsoft.com/office/word/2010/wordprocessingShape">
-                    <wps:wsp>
-                      <wps:cNvSpPr/>
-                      <wps:spPr>
-                        <a:xfrm>
-                          <a:off x="0" y="0"/>
-                          <a:ext cx="1162050" cy="444500"/>
-                        </a:xfrm>
-                        <a:prstGeom prst="flowChartProcess">
-                          <a:avLst/>
-                        </a:prstGeom>
-                      </wps:spPr>
-                      <wps:style>
-                        <a:lnRef idx="2">
-                          <a:schemeClr val="accent1">
-                            <a:shade val="50000"/>
-                          </a:schemeClr>
-                        </a:lnRef>
-                        <a:fillRef idx="1">
-                          <a:schemeClr val="accent1"/>
-                        </a:fillRef>
-                        <a:effectRef idx="0">
-                          <a:schemeClr val="accent1"/>
-                        </a:effectRef>
-                        <a:fontRef idx="minor">
-                          <a:schemeClr val="lt1"/>
-                        </a:fontRef>
-                      </wps:style>
-                      <wps:txbx>
-                        <w:txbxContent>
-                          <w:p>
-                            <w:pPr>
-                              <w:jc w:val="center"/>
-                            </w:pPr>
-                            <w:r>
-                              <w:t>Display user details</w:t>
-                            </w:r>
-                          </w:p>
-                        </w:txbxContent>
-                      </wps:txbx>
-                      <wps:bodyPr rot="0" spcFirstLastPara="0" vertOverflow="overflow" horzOverflow="overflow" vert="horz" wrap="square" lIns="91440" tIns="45720" rIns="91440" bIns="45720" numCol="1" spcCol="0" rtlCol="0" fromWordArt="0" anchor="ctr" anchorCtr="0" forceAA="0" compatLnSpc="1">
-                        <a:prstTxWarp prst="textNoShape">
-                          <a:avLst/>
-                        </a:prstTxWarp>
-                        <a:noAutofit/>
-                      </wps:bodyPr>
-                    </wps:wsp>
-                  </a:graphicData>
-                </a:graphic>
-                <wp14:sizeRelH relativeFrom="margin">
-                  <wp14:pctWidth>0</wp14:pctWidth>
-                </wp14:sizeRelH>
-                <wp14:sizeRelV relativeFrom="margin">
-                  <wp14:pctHeight>0</wp14:pctHeight>
-                </wp14:sizeRelV>
-              </wp:anchor>
-            </w:drawing>
-          </mc:Choice>
-          <mc:Fallback>
-            <w:pict>
-              <v:shape w14:anchorId="5DD803F8" id="Flowchart: Process 13" o:spid="_x0000_s1043" type="#_x0000_t109" style="position:absolute;margin-left:177.5pt;margin-top:268.5pt;width:91.5pt;height:35pt;z-index:251670528;visibility:visible;mso-wrap-style:square;mso-width-percent:0;mso-height-percent:0;mso-wrap-distance-left:9pt;mso-wrap-distance-top:0;mso-wrap-distance-right:9pt;mso-wrap-distance-bottom:0;mso-position-horizontal:absolute;mso-position-horizontal-relative:text;mso-position-vertical:absolute;mso-position-vertical-relative:text;mso-width-percent:0;mso-height-percent:0;mso-width-relative:margin;mso-height-relative:margin;v-text-anchor:middle" o:gfxdata="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" fillcolor="#4472c4 [3204]" strokecolor="#1f3763 [1604]" strokeweight="1pt">
-                <v:textbox>
-                  <w:txbxContent>
-                    <w:p>
-                      <w:pPr>
-                        <w:jc w:val="center"/>
-                      </w:pPr>
-                      <w:r>
-                        <w:t>Display user details</w:t>
-                      </w:r>
-                    </w:p>
-                  </w:txbxContent>
-                </v:textbox>
-              </v:shape>
-            </w:pict>
-          </mc:Fallback>
-        </mc:AlternateContent>
-      </w:r>
-      <w:r>
-        <w:rPr>
-          <w:noProof/>
-        </w:rPr>
-        <mc:AlternateContent>
-          <mc:Choice Requires="wps">
-            <w:drawing>
-              <wp:anchor distT="0" distB="0" distL="114300" distR="114300" simplePos="0" relativeHeight="251666432" behindDoc="0" locked="0" layoutInCell="1" allowOverlap="1" wp14:anchorId="3CE1A7CB" wp14:editId="39ED6930">
-                <wp:simplePos x="0" y="0"/>
-                <wp:positionH relativeFrom="column">
-                  <wp:posOffset>2794000</wp:posOffset>
-                </wp:positionH>
-                <wp:positionV relativeFrom="paragraph">
-                  <wp:posOffset>2901950</wp:posOffset>
-                </wp:positionV>
-                <wp:extent cx="45719" cy="495300"/>
-                <wp:effectExtent l="19050" t="0" r="31115" b="38100"/>
-                <wp:wrapNone/>
-                <wp:docPr id="11" name="Arrow: Down 11"/>
-                <wp:cNvGraphicFramePr/>
-                <a:graphic xmlns:a="http://schemas.openxmlformats.org/drawingml/2006/main">
-                  <a:graphicData uri="http://schemas.microsoft.com/office/word/2010/wordprocessingShape">
-                    <wps:wsp>
-                      <wps:cNvSpPr/>
-                      <wps:spPr>
-                        <a:xfrm>
-                          <a:off x="0" y="0"/>
-                          <a:ext cx="45719" cy="495300"/>
-                        </a:xfrm>
-                        <a:prstGeom prst="downArrow">
-                          <a:avLst/>
-                        </a:prstGeom>
-                        <a:solidFill>
-                          <a:schemeClr val="tx1"/>
-                        </a:solidFill>
-                        <a:ln>
-                          <a:solidFill>
-                            <a:schemeClr val="tx1"/>
-                          </a:solidFill>
-                        </a:ln>
-                      </wps:spPr>
-                      <wps:style>
-                        <a:lnRef idx="2">
-                          <a:schemeClr val="accent1">
-                            <a:shade val="50000"/>
-                          </a:schemeClr>
-                        </a:lnRef>
-                        <a:fillRef idx="1">
-                          <a:schemeClr val="accent1"/>
-                        </a:fillRef>
-                        <a:effectRef idx="0">
-                          <a:schemeClr val="accent1"/>
-                        </a:effectRef>
-                        <a:fontRef idx="minor">
-                          <a:schemeClr val="lt1"/>
-                        </a:fontRef>
-                      </wps:style>
-                      <wps:bodyPr rot="0" spcFirstLastPara="0" vertOverflow="overflow" horzOverflow="overflow" vert="horz" wrap="square" lIns="91440" tIns="45720" rIns="91440" bIns="45720" numCol="1" spcCol="0" rtlCol="0" fromWordArt="0" anchor="ctr" anchorCtr="0" forceAA="0" compatLnSpc="1">
-                        <a:prstTxWarp prst="textNoShape">
-                          <a:avLst/>
-                        </a:prstTxWarp>
-                        <a:noAutofit/>
-                      </wps:bodyPr>
-                    </wps:wsp>
-                  </a:graphicData>
-                </a:graphic>
-                <wp14:sizeRelH relativeFrom="margin">
-                  <wp14:pctWidth>0</wp14:pctWidth>
-                </wp14:sizeRelH>
-                <wp14:sizeRelV relativeFrom="margin">
-                  <wp14:pctHeight>0</wp14:pctHeight>
-                </wp14:sizeRelV>
-              </wp:anchor>
-            </w:drawing>
-          </mc:Choice>
-          <mc:Fallback>
-            <w:pict>
-              <v:shape w14:anchorId="0BC015A2" id="Arrow: Down 11" o:spid="_x0000_s1026" type="#_x0000_t67" style="position:absolute;margin-left:220pt;margin-top:228.5pt;width:3.6pt;height:39pt;z-index:251666432;visibility:visible;mso-wrap-style:square;mso-width-percent:0;mso-height-percent:0;mso-wrap-distance-left:9pt;mso-wrap-distance-top:0;mso-wrap-distance-right:9pt;mso-wrap-distance-bottom:0;mso-position-horizontal:absolute;mso-position-horizontal-relative:text;mso-position-vertical:absolute;mso-position-vertical-relative:text;mso-width-percent:0;mso-height-percent:0;mso-width-relative:margin;mso-height-relative:margin;v-text-anchor:middle" o:gfxdata="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" adj="20603" fillcolor="black [3213]" strokecolor="black [3213]" strokeweight="1pt"/>
-            </w:pict>
-          </mc:Fallback>
-        </mc:AlternateContent>
-      </w:r>
-      <w:r>
-        <w:rPr>
-          <w:noProof/>
-        </w:rPr>
-        <mc:AlternateContent>
-          <mc:Choice Requires="wps">
-            <w:drawing>
-              <wp:anchor distT="0" distB="0" distL="114300" distR="114300" simplePos="0" relativeHeight="251665408" behindDoc="0" locked="0" layoutInCell="1" allowOverlap="1" wp14:anchorId="53062FC9" wp14:editId="13B2426E">
-                <wp:simplePos x="0" y="0"/>
-                <wp:positionH relativeFrom="column">
-                  <wp:posOffset>1657350</wp:posOffset>
-                </wp:positionH>
-                <wp:positionV relativeFrom="paragraph">
-                  <wp:posOffset>2006600</wp:posOffset>
-                </wp:positionV>
-                <wp:extent cx="2305050" cy="876300"/>
-                <wp:effectExtent l="19050" t="19050" r="19050" b="38100"/>
-                <wp:wrapNone/>
-                <wp:docPr id="9" name="Flowchart: Decision 9"/>
-                <wp:cNvGraphicFramePr/>
-                <a:graphic xmlns:a="http://schemas.openxmlformats.org/drawingml/2006/main">
-                  <a:graphicData uri="http://schemas.microsoft.com/office/word/2010/wordprocessingShape">
-                    <wps:wsp>
-                      <wps:cNvSpPr/>
-                      <wps:spPr>
-                        <a:xfrm>
-                          <a:off x="0" y="0"/>
-                          <a:ext cx="2305050" cy="876300"/>
-                        </a:xfrm>
-                        <a:prstGeom prst="flowChartDecision">
-                          <a:avLst/>
-                        </a:prstGeom>
-                      </wps:spPr>
-                      <wps:style>
-                        <a:lnRef idx="2">
-                          <a:schemeClr val="accent1">
-                            <a:shade val="50000"/>
-                          </a:schemeClr>
-                        </a:lnRef>
-                        <a:fillRef idx="1">
-                          <a:schemeClr val="accent1"/>
-                        </a:fillRef>
-                        <a:effectRef idx="0">
-                          <a:schemeClr val="accent1"/>
-                        </a:effectRef>
-                        <a:fontRef idx="minor">
-                          <a:schemeClr val="lt1"/>
-                        </a:fontRef>
-                      </wps:style>
-                      <wps:txbx>
-                        <w:txbxContent>
-                          <w:p>
-                            <w:pPr>
-                              <w:jc w:val="center"/>
-                            </w:pPr>
-                            <w:r>
-                              <w:t>Are u</w:t>
-                            </w:r>
-                            <w:r>
-                              <w:t>ser details</w:t>
-                            </w:r>
-                            <w:r>
-                              <w:t xml:space="preserve"> valid?</w:t>
-                            </w:r>
-                          </w:p>
-                        </w:txbxContent>
-                      </wps:txbx>
-                      <wps:bodyPr rot="0" spcFirstLastPara="0" vertOverflow="overflow" horzOverflow="overflow" vert="horz" wrap="square" lIns="91440" tIns="45720" rIns="91440" bIns="45720" numCol="1" spcCol="0" rtlCol="0" fromWordArt="0" anchor="ctr" anchorCtr="0" forceAA="0" compatLnSpc="1">
-                        <a:prstTxWarp prst="textNoShape">
-                          <a:avLst/>
-                        </a:prstTxWarp>
-                        <a:noAutofit/>
-                      </wps:bodyPr>
-                    </wps:wsp>
-                  </a:graphicData>
-                </a:graphic>
-                <wp14:sizeRelH relativeFrom="margin">
-                  <wp14:pctWidth>0</wp14:pctWidth>
-                </wp14:sizeRelH>
-                <wp14:sizeRelV relativeFrom="margin">
-                  <wp14:pctHeight>0</wp14:pctHeight>
-                </wp14:sizeRelV>
-              </wp:anchor>
-            </w:drawing>
-          </mc:Choice>
-          <mc:Fallback>
-            <w:pict>
-              <v:shape w14:anchorId="53062FC9" id="Flowchart: Decision 9" o:spid="_x0000_s1044" type="#_x0000_t110" style="position:absolute;margin-left:130.5pt;margin-top:158pt;width:181.5pt;height:69pt;z-index:251665408;visibility:visible;mso-wrap-style:square;mso-width-percent:0;mso-height-percent:0;mso-wrap-distance-left:9pt;mso-wrap-distance-top:0;mso-wrap-distance-right:9pt;mso-wrap-distance-bottom:0;mso-position-horizontal:absolute;mso-position-horizontal-relative:text;mso-position-vertical:absolute;mso-position-vertical-relative:text;mso-width-percent:0;mso-height-percent:0;mso-width-relative:margin;mso-height-relative:margin;v-text-anchor:middle" o:gfxdata="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" fillcolor="#4472c4 [3204]" strokecolor="#1f3763 [1604]" strokeweight="1pt">
-                <v:textbox>
-                  <w:txbxContent>
-                    <w:p>
-                      <w:pPr>
-                        <w:jc w:val="center"/>
-                      </w:pPr>
-                      <w:r>
-                        <w:t>Are u</w:t>
-                      </w:r>
-                      <w:r>
-                        <w:t>ser details</w:t>
-                      </w:r>
-                      <w:r>
-                        <w:t xml:space="preserve"> valid?</w:t>
-                      </w:r>
-                    </w:p>
-                  </w:txbxContent>
-                </v:textbox>
-              </v:shape>
-            </w:pict>
-          </mc:Fallback>
-        </mc:AlternateContent>
-      </w:r>
-      <w:r>
-        <w:rPr>
-          <w:noProof/>
-        </w:rPr>
-        <mc:AlternateContent>
-          <mc:Choice Requires="wps">
-            <w:drawing>
-              <wp:anchor distT="0" distB="0" distL="114300" distR="114300" simplePos="0" relativeHeight="251672576" behindDoc="0" locked="0" layoutInCell="1" allowOverlap="1" wp14:anchorId="09A2A9BF" wp14:editId="368A2BC5">
-                <wp:simplePos x="0" y="0"/>
-                <wp:positionH relativeFrom="column">
-                  <wp:posOffset>4527550</wp:posOffset>
-                </wp:positionH>
-                <wp:positionV relativeFrom="paragraph">
-                  <wp:posOffset>1422400</wp:posOffset>
-                </wp:positionV>
-                <wp:extent cx="45719" cy="1041400"/>
-                <wp:effectExtent l="19050" t="19050" r="31115" b="25400"/>
-                <wp:wrapNone/>
-                <wp:docPr id="17" name="Arrow: Up 17"/>
-                <wp:cNvGraphicFramePr/>
-                <a:graphic xmlns:a="http://schemas.openxmlformats.org/drawingml/2006/main">
-                  <a:graphicData uri="http://schemas.microsoft.com/office/word/2010/wordprocessingShape">
-                    <wps:wsp>
-                      <wps:cNvSpPr/>
-                      <wps:spPr>
-                        <a:xfrm>
-                          <a:off x="0" y="0"/>
-                          <a:ext cx="45719" cy="1041400"/>
-                        </a:xfrm>
-                        <a:prstGeom prst="upArrow">
-                          <a:avLst/>
-                        </a:prstGeom>
-                        <a:solidFill>
-                          <a:schemeClr val="tx1"/>
-                        </a:solidFill>
-                        <a:ln>
-                          <a:solidFill>
-                            <a:schemeClr val="tx1"/>
-                          </a:solidFill>
-                        </a:ln>
-                      </wps:spPr>
-                      <wps:style>
-                        <a:lnRef idx="2">
-                          <a:schemeClr val="accent1">
-                            <a:shade val="50000"/>
-                          </a:schemeClr>
-                        </a:lnRef>
-                        <a:fillRef idx="1">
-                          <a:schemeClr val="accent1"/>
-                        </a:fillRef>
-                        <a:effectRef idx="0">
-                          <a:schemeClr val="accent1"/>
-                        </a:effectRef>
-                        <a:fontRef idx="minor">
-                          <a:schemeClr val="lt1"/>
-                        </a:fontRef>
-                      </wps:style>
-                      <wps:bodyPr rot="0" spcFirstLastPara="0" vertOverflow="overflow" horzOverflow="overflow" vert="horz" wrap="square" lIns="91440" tIns="45720" rIns="91440" bIns="45720" numCol="1" spcCol="0" rtlCol="0" fromWordArt="0" anchor="ctr" anchorCtr="0" forceAA="0" compatLnSpc="1">
-                        <a:prstTxWarp prst="textNoShape">
-                          <a:avLst/>
-                        </a:prstTxWarp>
-                        <a:noAutofit/>
-                      </wps:bodyPr>
-                    </wps:wsp>
-                  </a:graphicData>
-                </a:graphic>
-                <wp14:sizeRelV relativeFrom="margin">
-                  <wp14:pctHeight>0</wp14:pctHeight>
-                </wp14:sizeRelV>
-              </wp:anchor>
-            </w:drawing>
-          </mc:Choice>
-          <mc:Fallback>
-            <w:pict>
-              <v:shape w14:anchorId="7F1C163A" id="Arrow: Up 17" o:spid="_x0000_s1026" type="#_x0000_t68" style="position:absolute;margin-left:356.5pt;margin-top:112pt;width:3.6pt;height:82pt;z-index:251672576;visibility:visible;mso-wrap-style:square;mso-height-percent:0;mso-wrap-distance-left:9pt;mso-wrap-distance-top:0;mso-wrap-distance-right:9pt;mso-wrap-distance-bottom:0;mso-position-horizontal:absolute;mso-position-horizontal-relative:text;mso-position-vertical:absolute;mso-position-vertical-relative:text;mso-height-percent:0;mso-height-relative:margin;v-text-anchor:middle" o:gfxdata="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" adj="474" fillcolor="black [3213]" strokecolor="black [3213]" strokeweight="1pt"/>
-            </w:pict>
-          </mc:Fallback>
-        </mc:AlternateContent>
-      </w:r>
-      <w:r>
-        <w:rPr>
-          <w:noProof/>
-        </w:rPr>
-        <mc:AlternateContent>
-          <mc:Choice Requires="wps">
-            <w:drawing>
-              <wp:anchor distT="0" distB="0" distL="114300" distR="114300" simplePos="0" relativeHeight="251671552" behindDoc="0" locked="0" layoutInCell="1" allowOverlap="1" wp14:anchorId="253C2732" wp14:editId="3A628EEB">
-                <wp:simplePos x="0" y="0"/>
-                <wp:positionH relativeFrom="column">
-                  <wp:posOffset>3968750</wp:posOffset>
-                </wp:positionH>
-                <wp:positionV relativeFrom="paragraph">
-                  <wp:posOffset>2444115</wp:posOffset>
-                </wp:positionV>
-                <wp:extent cx="552450" cy="45719"/>
-                <wp:effectExtent l="0" t="19050" r="38100" b="31115"/>
-                <wp:wrapNone/>
-                <wp:docPr id="16" name="Arrow: Right 16"/>
-                <wp:cNvGraphicFramePr/>
-                <a:graphic xmlns:a="http://schemas.openxmlformats.org/drawingml/2006/main">
-                  <a:graphicData uri="http://schemas.microsoft.com/office/word/2010/wordprocessingShape">
-                    <wps:wsp>
-                      <wps:cNvSpPr/>
-                      <wps:spPr>
-                        <a:xfrm>
-                          <a:off x="0" y="0"/>
-                          <a:ext cx="552450" cy="45719"/>
-                        </a:xfrm>
-                        <a:prstGeom prst="rightArrow">
-                          <a:avLst/>
-                        </a:prstGeom>
-                        <a:solidFill>
-                          <a:schemeClr val="tx1"/>
-                        </a:solidFill>
-                        <a:ln>
-                          <a:solidFill>
-                            <a:schemeClr val="tx1"/>
-                          </a:solidFill>
-                        </a:ln>
-                      </wps:spPr>
-                      <wps:style>
-                        <a:lnRef idx="2">
-                          <a:schemeClr val="accent1">
-                            <a:shade val="50000"/>
-                          </a:schemeClr>
-                        </a:lnRef>
-                        <a:fillRef idx="1">
-                          <a:schemeClr val="accent1"/>
-                        </a:fillRef>
-                        <a:effectRef idx="0">
-                          <a:schemeClr val="accent1"/>
-                        </a:effectRef>
-                        <a:fontRef idx="minor">
-                          <a:schemeClr val="lt1"/>
-                        </a:fontRef>
-                      </wps:style>
-                      <wps:bodyPr rot="0" spcFirstLastPara="0" vertOverflow="overflow" horzOverflow="overflow" vert="horz" wrap="square" lIns="91440" tIns="45720" rIns="91440" bIns="45720" numCol="1" spcCol="0" rtlCol="0" fromWordArt="0" anchor="ctr" anchorCtr="0" forceAA="0" compatLnSpc="1">
-                        <a:prstTxWarp prst="textNoShape">
-                          <a:avLst/>
-                        </a:prstTxWarp>
-                        <a:noAutofit/>
-                      </wps:bodyPr>
-                    </wps:wsp>
-                  </a:graphicData>
-                </a:graphic>
-                <wp14:sizeRelH relativeFrom="margin">
-                  <wp14:pctWidth>0</wp14:pctWidth>
-                </wp14:sizeRelH>
-              </wp:anchor>
-            </w:drawing>
-          </mc:Choice>
-          <mc:Fallback>
-            <w:pict>
-              <v:shape w14:anchorId="18E43841" id="Arrow: Right 16" o:spid="_x0000_s1026" type="#_x0000_t13" style="position:absolute;margin-left:312.5pt;margin-top:192.45pt;width:43.5pt;height:3.6pt;z-index:251671552;visibility:visible;mso-wrap-style:square;mso-width-percent:0;mso-wrap-distance-left:9pt;mso-wrap-distance-top:0;mso-wrap-distance-right:9pt;mso-wrap-distance-bottom:0;mso-position-horizontal:absolute;mso-position-horizontal-relative:text;mso-position-vertical:absolute;mso-position-vertical-relative:text;mso-width-percent:0;mso-width-relative:margin;v-text-anchor:middle" o:gfxdata="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" adj="20706" fillcolor="black [3213]" strokecolor="black [3213]" strokeweight="1pt"/>
-            </w:pict>
-          </mc:Fallback>
-        </mc:AlternateContent>
-      </w:r>
-      <w:r>
-        <w:rPr>
-          <w:noProof/>
-        </w:rPr>
-        <mc:AlternateContent>
-          <mc:Choice Requires="wps">
-            <w:drawing>
-              <wp:anchor distT="0" distB="0" distL="114300" distR="114300" simplePos="0" relativeHeight="251664384" behindDoc="0" locked="0" layoutInCell="1" allowOverlap="1" wp14:anchorId="6D31ACE1" wp14:editId="23945871">
-                <wp:simplePos x="0" y="0"/>
-                <wp:positionH relativeFrom="column">
-                  <wp:posOffset>2792730</wp:posOffset>
-                </wp:positionH>
-                <wp:positionV relativeFrom="paragraph">
-                  <wp:posOffset>1682750</wp:posOffset>
-                </wp:positionV>
-                <wp:extent cx="45719" cy="317500"/>
-                <wp:effectExtent l="19050" t="0" r="31115" b="44450"/>
-                <wp:wrapNone/>
-                <wp:docPr id="8" name="Arrow: Down 8"/>
-                <wp:cNvGraphicFramePr/>
-                <a:graphic xmlns:a="http://schemas.openxmlformats.org/drawingml/2006/main">
-                  <a:graphicData uri="http://schemas.microsoft.com/office/word/2010/wordprocessingShape">
-                    <wps:wsp>
-                      <wps:cNvSpPr/>
-                      <wps:spPr>
-                        <a:xfrm>
-                          <a:off x="0" y="0"/>
-                          <a:ext cx="45719" cy="317500"/>
-                        </a:xfrm>
-                        <a:prstGeom prst="downArrow">
-                          <a:avLst/>
-                        </a:prstGeom>
-                        <a:solidFill>
-                          <a:schemeClr val="tx1"/>
-                        </a:solidFill>
-                        <a:ln>
-                          <a:solidFill>
-                            <a:schemeClr val="tx1"/>
-                          </a:solidFill>
-                        </a:ln>
-                      </wps:spPr>
-                      <wps:style>
-                        <a:lnRef idx="2">
-                          <a:schemeClr val="accent1">
-                            <a:shade val="50000"/>
-                          </a:schemeClr>
-                        </a:lnRef>
-                        <a:fillRef idx="1">
-                          <a:schemeClr val="accent1"/>
-                        </a:fillRef>
-                        <a:effectRef idx="0">
-                          <a:schemeClr val="accent1"/>
-                        </a:effectRef>
-                        <a:fontRef idx="minor">
-                          <a:schemeClr val="lt1"/>
-                        </a:fontRef>
-                      </wps:style>
-                      <wps:bodyPr rot="0" spcFirstLastPara="0" vertOverflow="overflow" horzOverflow="overflow" vert="horz" wrap="square" lIns="91440" tIns="45720" rIns="91440" bIns="45720" numCol="1" spcCol="0" rtlCol="0" fromWordArt="0" anchor="ctr" anchorCtr="0" forceAA="0" compatLnSpc="1">
-                        <a:prstTxWarp prst="textNoShape">
-                          <a:avLst/>
-                        </a:prstTxWarp>
-                        <a:noAutofit/>
-                      </wps:bodyPr>
-                    </wps:wsp>
-                  </a:graphicData>
-                </a:graphic>
-                <wp14:sizeRelV relativeFrom="margin">
-                  <wp14:pctHeight>0</wp14:pctHeight>
-                </wp14:sizeRelV>
-              </wp:anchor>
-            </w:drawing>
-          </mc:Choice>
-          <mc:Fallback>
-            <w:pict>
-              <v:shape w14:anchorId="02CB3A97" id="Arrow: Down 8" o:spid="_x0000_s1026" type="#_x0000_t67" style="position:absolute;margin-left:219.9pt;margin-top:132.5pt;width:3.6pt;height:25pt;z-index:251664384;visibility:visible;mso-wrap-style:square;mso-height-percent:0;mso-wrap-distance-left:9pt;mso-wrap-distance-top:0;mso-wrap-distance-right:9pt;mso-wrap-distance-bottom:0;mso-position-horizontal:absolute;mso-position-horizontal-relative:text;mso-position-vertical:absolute;mso-position-vertical-relative:text;mso-height-percent:0;mso-height-relative:margin;v-text-anchor:middle" o:gfxdata="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" adj="20045" fillcolor="black [3213]" strokecolor="black [3213]" strokeweight="1pt"/>
-            </w:pict>
-          </mc:Fallback>
-        </mc:AlternateContent>
-      </w:r>
-      <w:r>
-        <w:rPr>
-          <w:noProof/>
-        </w:rPr>
-        <mc:AlternateContent>
-          <mc:Choice Requires="wps">
-            <w:drawing>
               <wp:anchor distT="0" distB="0" distL="114300" distR="114300" simplePos="0" relativeHeight="251663360" behindDoc="0" locked="0" layoutInCell="1" allowOverlap="1" wp14:anchorId="647A3C03" wp14:editId="36884046">
                 <wp:simplePos x="0" y="0"/>
                 <wp:positionH relativeFrom="margin">
@@ -3998,7 +3464,7 @@
                   <v:h position="#0,topLeft" xrange="0,21600"/>
                 </v:handles>
               </v:shapetype>
-              <v:shape id="Parallelogram 7" o:spid="_x0000_s1045" type="#_x0000_t7" style="position:absolute;margin-left:179pt;margin-top:58.5pt;width:85.5pt;height:73pt;z-index:251663360;visibility:visible;mso-wrap-style:square;mso-width-percent:0;mso-height-percent:0;mso-wrap-distance-left:9pt;mso-wrap-distance-top:0;mso-wrap-distance-right:9pt;mso-wrap-distance-bottom:0;mso-position-horizontal:absolute;mso-position-horizontal-relative:margin;mso-position-vertical:absolute;mso-position-vertical-relative:text;mso-width-percent:0;mso-height-percent:0;mso-width-relative:margin;mso-height-relative:margin;v-text-anchor:middle" o:gfxdata="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" adj="4611" fillcolor="#4472c4 [3204]" strokecolor="#1f3763 [1604]" strokeweight="1pt">
+              <v:shape id="Parallelogram 7" o:spid="_x0000_s1042" type="#_x0000_t7" style="position:absolute;margin-left:179pt;margin-top:58.5pt;width:85.5pt;height:73pt;z-index:251663360;visibility:visible;mso-wrap-style:square;mso-width-percent:0;mso-height-percent:0;mso-wrap-distance-left:9pt;mso-wrap-distance-top:0;mso-wrap-distance-right:9pt;mso-wrap-distance-bottom:0;mso-position-horizontal:absolute;mso-position-horizontal-relative:margin;mso-position-vertical:absolute;mso-position-vertical-relative:text;mso-width-percent:0;mso-height-percent:0;mso-width-relative:margin;mso-height-relative:margin;v-text-anchor:middle" o:gfxdata="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" adj="4611" fillcolor="#4472c4 [3204]" strokecolor="#1f3763 [1604]" strokeweight="1pt">
                 <v:textbox>
                   <w:txbxContent>
                     <w:p>
@@ -4088,7 +3554,7 @@
           </mc:Choice>
           <mc:Fallback>
             <w:pict>
-              <v:shape w14:anchorId="29BFE07E" id="Arrow: Down 6" o:spid="_x0000_s1026" type="#_x0000_t67" style="position:absolute;margin-left:0;margin-top:31.5pt;width:3.6pt;height:26pt;z-index:251662336;visibility:visible;mso-wrap-style:square;mso-wrap-distance-left:9pt;mso-wrap-distance-top:0;mso-wrap-distance-right:9pt;mso-wrap-distance-bottom:0;mso-position-horizontal:center;mso-position-horizontal-relative:margin;mso-position-vertical:absolute;mso-position-vertical-relative:text;v-text-anchor:middle" o:gfxdata="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" adj="20105" fillcolor="black [3213]" strokecolor="black [3213]" strokeweight="1pt">
+              <v:shape w14:anchorId="0744CFBB" id="Arrow: Down 6" o:spid="_x0000_s1026" type="#_x0000_t67" style="position:absolute;margin-left:0;margin-top:31.5pt;width:3.6pt;height:26pt;z-index:251662336;visibility:visible;mso-wrap-style:square;mso-wrap-distance-left:9pt;mso-wrap-distance-top:0;mso-wrap-distance-right:9pt;mso-wrap-distance-bottom:0;mso-position-horizontal:center;mso-position-horizontal-relative:margin;mso-position-vertical:absolute;mso-position-vertical-relative:text;v-text-anchor:middle" o:gfxdata="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" adj="20105" fillcolor="black [3213]" strokecolor="black [3213]" strokeweight="1pt">
                 <w10:wrap anchorx="margin"/>
               </v:shape>
             </w:pict>
@@ -4170,7 +3636,7 @@
           </mc:Choice>
           <mc:Fallback>
             <w:pict>
-              <v:rect w14:anchorId="16A66C87" id="Rectangle 5" o:spid="_x0000_s1046" style="position:absolute;margin-left:177.5pt;margin-top:-7pt;width:98.5pt;height:37.5pt;z-index:251661312;visibility:visible;mso-wrap-style:square;mso-wrap-distance-left:9pt;mso-wrap-distance-top:0;mso-wrap-distance-right:9pt;mso-wrap-distance-bottom:0;mso-position-horizontal:absolute;mso-position-horizontal-relative:text;mso-position-vertical:absolute;mso-position-vertical-relative:text;v-text-anchor:middle" o:gfxdata="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" fillcolor="#4472c4 [3204]" strokecolor="#1f3763 [1604]" strokeweight="1pt">
+              <v:rect w14:anchorId="16A66C87" id="Rectangle 5" o:spid="_x0000_s1043" style="position:absolute;margin-left:177.5pt;margin-top:-7pt;width:98.5pt;height:37.5pt;z-index:251661312;visibility:visible;mso-wrap-style:square;mso-wrap-distance-left:9pt;mso-wrap-distance-top:0;mso-wrap-distance-right:9pt;mso-wrap-distance-bottom:0;mso-position-horizontal:absolute;mso-position-horizontal-relative:text;mso-position-vertical:absolute;mso-position-vertical-relative:text;v-text-anchor:middle" o:gfxdata="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" fillcolor="#4472c4 [3204]" strokecolor="#1f3763 [1604]" strokeweight="1pt">
                 <v:textbox>
                   <w:txbxContent>
                     <w:p>
@@ -4259,7 +3725,7 @@
           </mc:Choice>
           <mc:Fallback>
             <w:pict>
-              <v:shape w14:anchorId="56C50B98" id="Arrow: Down 3" o:spid="_x0000_s1026" type="#_x0000_t67" style="position:absolute;margin-left:224.55pt;margin-top:-30pt;width:3.6pt;height:22pt;z-index:251660288;visibility:visible;mso-wrap-style:square;mso-wrap-distance-left:9pt;mso-wrap-distance-top:0;mso-wrap-distance-right:9pt;mso-wrap-distance-bottom:0;mso-position-horizontal:absolute;mso-position-horizontal-relative:text;mso-position-vertical:absolute;mso-position-vertical-relative:text;v-text-anchor:middle" o:gfxdata="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" adj="19833" fillcolor="black [3213]" strokecolor="black [3213]" strokeweight="1pt"/>
+              <v:shape w14:anchorId="58E7D09A" id="Arrow: Down 3" o:spid="_x0000_s1026" type="#_x0000_t67" style="position:absolute;margin-left:224.55pt;margin-top:-30pt;width:3.6pt;height:22pt;z-index:251660288;visibility:visible;mso-wrap-style:square;mso-wrap-distance-left:9pt;mso-wrap-distance-top:0;mso-wrap-distance-right:9pt;mso-wrap-distance-bottom:0;mso-position-horizontal:absolute;mso-position-horizontal-relative:text;mso-position-vertical:absolute;mso-position-vertical-relative:text;v-text-anchor:middle" o:gfxdata="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" adj="19833" fillcolor="black [3213]" strokecolor="black [3213]" strokeweight="1pt"/>
             </w:pict>
           </mc:Fallback>
         </mc:AlternateContent>
@@ -4359,7 +3825,7 @@
           </mc:Choice>
           <mc:Fallback>
             <w:pict>
-              <v:oval w14:anchorId="68EA4956" id="Oval 1" o:spid="_x0000_s1047" style="position:absolute;margin-left:183pt;margin-top:-61pt;width:78pt;height:30.5pt;z-index:251659264;visibility:visible;mso-wrap-style:square;mso-width-percent:0;mso-height-percent:0;mso-wrap-distance-left:9pt;mso-wrap-distance-top:0;mso-wrap-distance-right:9pt;mso-wrap-distance-bottom:0;mso-position-horizontal:absolute;mso-position-horizontal-relative:text;mso-position-vertical:absolute;mso-position-vertical-relative:text;mso-width-percent:0;mso-height-percent:0;mso-width-relative:margin;mso-height-relative:margin;v-text-anchor:middle" o:gfxdata="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" fillcolor="#2f5496 [2404]" strokecolor="#8eaadb [1940]" strokeweight="1pt">
+              <v:oval w14:anchorId="68EA4956" id="Oval 1" o:spid="_x0000_s1044" style="position:absolute;margin-left:183pt;margin-top:-61pt;width:78pt;height:30.5pt;z-index:251659264;visibility:visible;mso-wrap-style:square;mso-width-percent:0;mso-height-percent:0;mso-wrap-distance-left:9pt;mso-wrap-distance-top:0;mso-wrap-distance-right:9pt;mso-wrap-distance-bottom:0;mso-position-horizontal:absolute;mso-position-horizontal-relative:text;mso-position-vertical:absolute;mso-position-vertical-relative:text;mso-width-percent:0;mso-height-percent:0;mso-width-relative:margin;mso-height-relative:margin;v-text-anchor:middle" o:gfxdata="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" fillcolor="#2f5496 [2404]" strokecolor="#8eaadb [1940]" strokeweight="1pt">
                 <v:stroke joinstyle="miter"/>
                 <v:textbox>
                   <w:txbxContent>
@@ -4377,82 +3843,6 @@
                   </w:txbxContent>
                 </v:textbox>
               </v:oval>
-            </w:pict>
-          </mc:Fallback>
-        </mc:AlternateContent>
-      </w:r>
-      <w:r>
-        <w:rPr>
-          <w:noProof/>
-        </w:rPr>
-        <mc:AlternateContent>
-          <mc:Choice Requires="wps">
-            <w:drawing>
-              <wp:anchor distT="0" distB="0" distL="114300" distR="114300" simplePos="0" relativeHeight="251673600" behindDoc="0" locked="0" layoutInCell="1" allowOverlap="1" wp14:anchorId="68C7E279" wp14:editId="67D0F73A">
-                <wp:simplePos x="0" y="0"/>
-                <wp:positionH relativeFrom="column">
-                  <wp:posOffset>3232150</wp:posOffset>
-                </wp:positionH>
-                <wp:positionV relativeFrom="paragraph">
-                  <wp:posOffset>1409700</wp:posOffset>
-                </wp:positionV>
-                <wp:extent cx="1263650" cy="45719"/>
-                <wp:effectExtent l="19050" t="19050" r="12700" b="31115"/>
-                <wp:wrapNone/>
-                <wp:docPr id="18" name="Arrow: Left 18"/>
-                <wp:cNvGraphicFramePr/>
-                <a:graphic xmlns:a="http://schemas.openxmlformats.org/drawingml/2006/main">
-                  <a:graphicData uri="http://schemas.microsoft.com/office/word/2010/wordprocessingShape">
-                    <wps:wsp>
-                      <wps:cNvSpPr/>
-                      <wps:spPr>
-                        <a:xfrm>
-                          <a:off x="0" y="0"/>
-                          <a:ext cx="1263650" cy="45719"/>
-                        </a:xfrm>
-                        <a:prstGeom prst="leftArrow">
-                          <a:avLst/>
-                        </a:prstGeom>
-                        <a:solidFill>
-                          <a:schemeClr val="tx1"/>
-                        </a:solidFill>
-                        <a:ln>
-                          <a:solidFill>
-                            <a:schemeClr val="tx1"/>
-                          </a:solidFill>
-                        </a:ln>
-                      </wps:spPr>
-                      <wps:style>
-                        <a:lnRef idx="2">
-                          <a:schemeClr val="accent1">
-                            <a:shade val="50000"/>
-                          </a:schemeClr>
-                        </a:lnRef>
-                        <a:fillRef idx="1">
-                          <a:schemeClr val="accent1"/>
-                        </a:fillRef>
-                        <a:effectRef idx="0">
-                          <a:schemeClr val="accent1"/>
-                        </a:effectRef>
-                        <a:fontRef idx="minor">
-                          <a:schemeClr val="lt1"/>
-                        </a:fontRef>
-                      </wps:style>
-                      <wps:bodyPr rot="0" spcFirstLastPara="0" vertOverflow="overflow" horzOverflow="overflow" vert="horz" wrap="square" lIns="91440" tIns="45720" rIns="91440" bIns="45720" numCol="1" spcCol="0" rtlCol="0" fromWordArt="0" anchor="ctr" anchorCtr="0" forceAA="0" compatLnSpc="1">
-                        <a:prstTxWarp prst="textNoShape">
-                          <a:avLst/>
-                        </a:prstTxWarp>
-                        <a:noAutofit/>
-                      </wps:bodyPr>
-                    </wps:wsp>
-                  </a:graphicData>
-                </a:graphic>
-              </wp:anchor>
-            </w:drawing>
-          </mc:Choice>
-          <mc:Fallback>
-            <w:pict>
-              <v:shape w14:anchorId="28CD6F29" id="Arrow: Left 18" o:spid="_x0000_s1026" type="#_x0000_t66" style="position:absolute;margin-left:254.5pt;margin-top:111pt;width:99.5pt;height:3.6pt;z-index:251673600;visibility:visible;mso-wrap-style:square;mso-wrap-distance-left:9pt;mso-wrap-distance-top:0;mso-wrap-distance-right:9pt;mso-wrap-distance-bottom:0;mso-position-horizontal:absolute;mso-position-horizontal-relative:text;mso-position-vertical:absolute;mso-position-vertical-relative:text;v-text-anchor:middle" o:gfxdata="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" adj="391" fillcolor="black [3213]" strokecolor="black [3213]" strokeweight="1pt"/>
             </w:pict>
           </mc:Fallback>
         </mc:AlternateContent>

</xml_diff>